<commit_message>
ajout des graphiques dans rapport + explication de choix corrélation
</commit_message>
<xml_diff>
--- a/rapport-TP2.docx
+++ b/rapport-TP2.docx
@@ -34,7 +34,36 @@
           <w:lang w:val="fr-CA"/>
         </w:rPr>
         <w:tab/>
-        <w:t>Julien Lanctôt (20</w:t>
+        <w:t xml:space="preserve">Julien </w:t>
+      </w:r>
+      <w:proofErr w:type="spellStart"/>
+      <w:r>
+        <w:rPr>
+          <w:rFonts w:asciiTheme="majorHAnsi" w:hAnsiTheme="majorHAnsi" w:cstheme="majorHAnsi"/>
+          <w:sz w:val="24"/>
+          <w:szCs w:val="24"/>
+          <w:lang w:val="fr-CA"/>
+        </w:rPr>
+        <w:t>Lanctôt</w:t>
+      </w:r>
+      <w:proofErr w:type="spellEnd"/>
+      <w:r>
+        <w:rPr>
+          <w:rFonts w:asciiTheme="majorHAnsi" w:hAnsiTheme="majorHAnsi" w:cstheme="majorHAnsi"/>
+          <w:sz w:val="24"/>
+          <w:szCs w:val="24"/>
+          <w:lang w:val="fr-CA"/>
+        </w:rPr>
+        <w:t xml:space="preserve"> (20</w:t>
+      </w:r>
+      <w:r>
+        <w:rPr>
+          <w:rFonts w:asciiTheme="majorHAnsi" w:hAnsiTheme="majorHAnsi" w:cstheme="majorHAnsi"/>
+          <w:sz w:val="24"/>
+          <w:szCs w:val="24"/>
+          <w:lang w:val="fr-CA"/>
+        </w:rPr>
+        <w:t>140970</w:t>
       </w:r>
       <w:r>
         <w:rPr>
@@ -129,6 +158,7 @@
         <w:pStyle w:val="Default"/>
         <w:rPr>
           <w:rFonts w:asciiTheme="majorHAnsi" w:hAnsiTheme="majorHAnsi" w:cstheme="majorHAnsi"/>
+          <w:lang w:val="fr-CA"/>
         </w:rPr>
       </w:pPr>
       <w:r>
@@ -153,6 +183,108 @@
           <w:lang w:val="fr-CA"/>
         </w:rPr>
         <w:t xml:space="preserve">selon laquelle les classes ayant un nombre de méthodes inférieur ou égal à 30 ont moins d’erreurs que celles ayant plus de 30 méthodes. Décrire d’abord la conception de l’étude et discuter par la suite les résultats. Suivez les étapes d’une étude empirique (choix d’étude, énoncé des hypothèses, définition des variables, interprétation et généralisation des résultats, discussion des menaces à la validité). </w:t>
+      </w:r>
+    </w:p>
+    <w:p>
+      <w:pPr>
+        <w:pStyle w:val="Default"/>
+        <w:rPr>
+          <w:rFonts w:asciiTheme="majorHAnsi" w:hAnsiTheme="majorHAnsi" w:cstheme="majorHAnsi"/>
+          <w:lang w:val="fr-CA"/>
+        </w:rPr>
+      </w:pPr>
+    </w:p>
+    <w:p>
+      <w:pPr>
+        <w:pStyle w:val="Default"/>
+        <w:rPr>
+          <w:rFonts w:asciiTheme="majorHAnsi" w:hAnsiTheme="majorHAnsi" w:cstheme="majorHAnsi"/>
+          <w:lang w:val="fr-CA"/>
+        </w:rPr>
+      </w:pPr>
+      <w:r>
+        <w:rPr>
+          <w:rFonts w:asciiTheme="majorHAnsi" w:hAnsiTheme="majorHAnsi" w:cstheme="majorHAnsi"/>
+          <w:lang w:val="fr-CA"/>
+        </w:rPr>
+        <w:t xml:space="preserve">Type d’étude : étude de cas </w:t>
+      </w:r>
+      <w:r>
+        <w:rPr>
+          <w:rFonts w:asciiTheme="majorHAnsi" w:hAnsiTheme="majorHAnsi" w:cstheme="majorHAnsi"/>
+          <w:lang w:val="fr-CA"/>
+        </w:rPr>
+        <w:t xml:space="preserve">? </w:t>
+      </w:r>
+    </w:p>
+    <w:p>
+      <w:pPr>
+        <w:tabs>
+          <w:tab w:val="left" w:pos="6521"/>
+        </w:tabs>
+        <w:rPr>
+          <w:rFonts w:asciiTheme="majorHAnsi" w:hAnsiTheme="majorHAnsi" w:cstheme="majorHAnsi"/>
+          <w:sz w:val="24"/>
+          <w:szCs w:val="24"/>
+          <w:lang w:val="fr-CA"/>
+        </w:rPr>
+      </w:pPr>
+    </w:p>
+    <w:p>
+      <w:pPr>
+        <w:tabs>
+          <w:tab w:val="left" w:pos="6521"/>
+        </w:tabs>
+        <w:rPr>
+          <w:rFonts w:asciiTheme="majorHAnsi" w:hAnsiTheme="majorHAnsi" w:cstheme="majorHAnsi"/>
+          <w:sz w:val="24"/>
+          <w:szCs w:val="24"/>
+          <w:lang w:val="fr-CA"/>
+        </w:rPr>
+      </w:pPr>
+      <w:r>
+        <w:rPr>
+          <w:rFonts w:asciiTheme="majorHAnsi" w:hAnsiTheme="majorHAnsi" w:cstheme="majorHAnsi"/>
+          <w:sz w:val="24"/>
+          <w:szCs w:val="24"/>
+          <w:lang w:val="fr-CA"/>
+        </w:rPr>
+        <w:t>En regardant la distribution de la fréquence toute nos métriques (voir annexe 1), on remarque qu’aucune d’entre elles est normalement distribué. Cela nous indique qu’il faut utiliser le coefficient de corrélation du rang de Spear</w:t>
+      </w:r>
+      <w:r>
+        <w:rPr>
+          <w:rFonts w:asciiTheme="majorHAnsi" w:hAnsiTheme="majorHAnsi" w:cstheme="majorHAnsi"/>
+          <w:sz w:val="24"/>
+          <w:szCs w:val="24"/>
+          <w:lang w:val="fr-CA"/>
+        </w:rPr>
+        <w:t>man (</w:t>
+      </w:r>
+      <w:r>
+        <w:rPr>
+          <w:rFonts w:asciiTheme="majorHAnsi" w:hAnsiTheme="majorHAnsi" w:cstheme="majorHAnsi"/>
+          <w:sz w:val="24"/>
+          <w:szCs w:val="24"/>
+        </w:rPr>
+        <w:sym w:font="Symbol" w:char="F072"/>
+      </w:r>
+      <w:r>
+        <w:rPr>
+          <w:rFonts w:asciiTheme="majorHAnsi" w:hAnsiTheme="majorHAnsi" w:cstheme="majorHAnsi"/>
+          <w:sz w:val="24"/>
+          <w:szCs w:val="24"/>
+          <w:lang w:val="fr-CA"/>
+        </w:rPr>
+        <w:t>)</w:t>
+      </w:r>
+      <w:r>
+        <w:rPr>
+          <w:rFonts w:asciiTheme="majorHAnsi" w:hAnsiTheme="majorHAnsi" w:cstheme="majorHAnsi"/>
+          <w:sz w:val="24"/>
+          <w:szCs w:val="24"/>
+          <w:lang w:val="fr-CA"/>
+        </w:rPr>
+        <w:t xml:space="preserve"> pour effectuer nos calculs.</w:t>
       </w:r>
     </w:p>
     <w:p>
@@ -275,14 +407,7 @@
           <w:rFonts w:asciiTheme="majorHAnsi" w:hAnsiTheme="majorHAnsi" w:cstheme="majorHAnsi"/>
           <w:lang w:val="fr-CA"/>
         </w:rPr>
-        <w:t xml:space="preserve">                </w:t>
-      </w:r>
-      <w:r>
-        <w:rPr>
-          <w:rFonts w:asciiTheme="majorHAnsi" w:hAnsiTheme="majorHAnsi" w:cstheme="majorHAnsi"/>
-          <w:lang w:val="fr-CA"/>
-        </w:rPr>
-        <w:t xml:space="preserve">b. Le nombre d’erreurs est une fonction linéaire du DIT </w:t>
+        <w:t xml:space="preserve">             b. Le nombre d’erreurs est une fonction linéaire du DIT </w:t>
       </w:r>
     </w:p>
     <w:p>
@@ -302,14 +427,7 @@
           <w:rFonts w:asciiTheme="majorHAnsi" w:hAnsiTheme="majorHAnsi" w:cstheme="majorHAnsi"/>
           <w:lang w:val="fr-CA"/>
         </w:rPr>
-        <w:t xml:space="preserve">                </w:t>
-      </w:r>
-      <w:r>
-        <w:rPr>
-          <w:rFonts w:asciiTheme="majorHAnsi" w:hAnsiTheme="majorHAnsi" w:cstheme="majorHAnsi"/>
-          <w:lang w:val="fr-CA"/>
-        </w:rPr>
-        <w:t xml:space="preserve">c. Le nombre d’erreurs est une fonction linéaire du CAC </w:t>
+        <w:t xml:space="preserve">             c. Le nombre d’erreurs est une fonction linéaire du CAC </w:t>
       </w:r>
     </w:p>
     <w:p>
@@ -344,16 +462,7 @@
           <w:szCs w:val="24"/>
           <w:lang w:val="fr-CA"/>
         </w:rPr>
-        <w:t xml:space="preserve">       </w:t>
-      </w:r>
-      <w:r>
-        <w:rPr>
-          <w:rFonts w:asciiTheme="majorHAnsi" w:hAnsiTheme="majorHAnsi" w:cstheme="majorHAnsi"/>
-          <w:sz w:val="24"/>
-          <w:szCs w:val="24"/>
-          <w:lang w:val="fr-CA"/>
-        </w:rPr>
-        <w:t>Décrire d’abord la conception de l’étude (comme en T2) et discuter les résultats par la suite.</w:t>
+        <w:t xml:space="preserve">       Décrire d’abord la conception de l’étude (comme en T2) et discuter les résultats par la suite.</w:t>
       </w:r>
     </w:p>
     <w:p>
@@ -413,6 +522,586 @@
           <w:lang w:val="fr-CA"/>
         </w:rPr>
       </w:pPr>
+    </w:p>
+    <w:p>
+      <w:pPr>
+        <w:tabs>
+          <w:tab w:val="left" w:pos="6521"/>
+        </w:tabs>
+        <w:rPr>
+          <w:rFonts w:asciiTheme="majorHAnsi" w:hAnsiTheme="majorHAnsi" w:cstheme="majorHAnsi"/>
+          <w:sz w:val="24"/>
+          <w:szCs w:val="24"/>
+          <w:lang w:val="fr-CA"/>
+        </w:rPr>
+      </w:pPr>
+    </w:p>
+    <w:p>
+      <w:pPr>
+        <w:tabs>
+          <w:tab w:val="left" w:pos="6521"/>
+        </w:tabs>
+        <w:rPr>
+          <w:rFonts w:asciiTheme="majorHAnsi" w:hAnsiTheme="majorHAnsi" w:cstheme="majorHAnsi"/>
+          <w:sz w:val="24"/>
+          <w:szCs w:val="24"/>
+          <w:lang w:val="fr-CA"/>
+        </w:rPr>
+      </w:pPr>
+    </w:p>
+    <w:p>
+      <w:pPr>
+        <w:tabs>
+          <w:tab w:val="left" w:pos="6521"/>
+        </w:tabs>
+        <w:rPr>
+          <w:rFonts w:asciiTheme="majorHAnsi" w:hAnsiTheme="majorHAnsi" w:cstheme="majorHAnsi"/>
+          <w:sz w:val="24"/>
+          <w:szCs w:val="24"/>
+          <w:lang w:val="fr-CA"/>
+        </w:rPr>
+      </w:pPr>
+    </w:p>
+    <w:p>
+      <w:pPr>
+        <w:tabs>
+          <w:tab w:val="left" w:pos="6521"/>
+        </w:tabs>
+        <w:rPr>
+          <w:noProof/>
+        </w:rPr>
+      </w:pPr>
+    </w:p>
+    <w:p>
+      <w:pPr>
+        <w:tabs>
+          <w:tab w:val="left" w:pos="6521"/>
+        </w:tabs>
+        <w:jc w:val="center"/>
+        <w:rPr>
+          <w:rFonts w:asciiTheme="majorHAnsi" w:hAnsiTheme="majorHAnsi" w:cstheme="majorHAnsi"/>
+          <w:sz w:val="28"/>
+          <w:szCs w:val="28"/>
+          <w:lang w:val="fr-CA"/>
+        </w:rPr>
+      </w:pPr>
+      <w:r>
+        <w:rPr>
+          <w:noProof/>
+        </w:rPr>
+        <w:drawing>
+          <wp:anchor distT="0" distB="0" distL="114300" distR="114300" simplePos="0" relativeHeight="251658240" behindDoc="1" locked="0" layoutInCell="1" allowOverlap="1" wp14:anchorId="2F30E05D" wp14:editId="2FE375E4">
+            <wp:simplePos x="0" y="0"/>
+            <wp:positionH relativeFrom="margin">
+              <wp:posOffset>-278863</wp:posOffset>
+            </wp:positionH>
+            <wp:positionV relativeFrom="paragraph">
+              <wp:posOffset>346710</wp:posOffset>
+            </wp:positionV>
+            <wp:extent cx="3171825" cy="1965325"/>
+            <wp:effectExtent l="0" t="0" r="9525" b="0"/>
+            <wp:wrapNone/>
+            <wp:docPr id="1" name="Picture 1"/>
+            <wp:cNvGraphicFramePr>
+              <a:graphicFrameLocks xmlns:a="http://schemas.openxmlformats.org/drawingml/2006/main" noChangeAspect="1"/>
+            </wp:cNvGraphicFramePr>
+            <a:graphic xmlns:a="http://schemas.openxmlformats.org/drawingml/2006/main">
+              <a:graphicData uri="http://schemas.openxmlformats.org/drawingml/2006/picture">
+                <pic:pic xmlns:pic="http://schemas.openxmlformats.org/drawingml/2006/picture">
+                  <pic:nvPicPr>
+                    <pic:cNvPr id="1" name=""/>
+                    <pic:cNvPicPr/>
+                  </pic:nvPicPr>
+                  <pic:blipFill rotWithShape="1">
+                    <a:blip r:embed="rId5">
+                      <a:extLst>
+                        <a:ext uri="{28A0092B-C50C-407E-A947-70E740481C1C}">
+                          <a14:useLocalDpi xmlns:a14="http://schemas.microsoft.com/office/drawing/2010/main" val="0"/>
+                        </a:ext>
+                      </a:extLst>
+                    </a:blip>
+                    <a:srcRect r="3240"/>
+                    <a:stretch/>
+                  </pic:blipFill>
+                  <pic:spPr bwMode="auto">
+                    <a:xfrm>
+                      <a:off x="0" y="0"/>
+                      <a:ext cx="3171825" cy="1965325"/>
+                    </a:xfrm>
+                    <a:prstGeom prst="rect">
+                      <a:avLst/>
+                    </a:prstGeom>
+                    <a:ln>
+                      <a:noFill/>
+                    </a:ln>
+                    <a:extLst>
+                      <a:ext uri="{53640926-AAD7-44D8-BBD7-CCE9431645EC}">
+                        <a14:shadowObscured xmlns:a14="http://schemas.microsoft.com/office/drawing/2010/main"/>
+                      </a:ext>
+                    </a:extLst>
+                  </pic:spPr>
+                </pic:pic>
+              </a:graphicData>
+            </a:graphic>
+            <wp14:sizeRelH relativeFrom="margin">
+              <wp14:pctWidth>0</wp14:pctWidth>
+            </wp14:sizeRelH>
+            <wp14:sizeRelV relativeFrom="margin">
+              <wp14:pctHeight>0</wp14:pctHeight>
+            </wp14:sizeRelV>
+          </wp:anchor>
+        </w:drawing>
+      </w:r>
+      <w:r>
+        <w:rPr>
+          <w:rFonts w:asciiTheme="majorHAnsi" w:hAnsiTheme="majorHAnsi" w:cstheme="majorHAnsi"/>
+          <w:sz w:val="28"/>
+          <w:szCs w:val="28"/>
+          <w:lang w:val="fr-CA"/>
+        </w:rPr>
+        <w:t>ANNEXE 1 :</w:t>
+      </w:r>
+    </w:p>
+    <w:p>
+      <w:pPr>
+        <w:tabs>
+          <w:tab w:val="left" w:pos="6521"/>
+        </w:tabs>
+        <w:rPr>
+          <w:rFonts w:asciiTheme="majorHAnsi" w:hAnsiTheme="majorHAnsi" w:cstheme="majorHAnsi"/>
+          <w:sz w:val="28"/>
+          <w:szCs w:val="28"/>
+          <w:lang w:val="fr-CA"/>
+        </w:rPr>
+      </w:pPr>
+      <w:r>
+        <w:rPr>
+          <w:noProof/>
+        </w:rPr>
+        <w:drawing>
+          <wp:anchor distT="0" distB="0" distL="114300" distR="114300" simplePos="0" relativeHeight="251660288" behindDoc="1" locked="0" layoutInCell="1" allowOverlap="1" wp14:anchorId="42F8AED5" wp14:editId="067DFA15">
+            <wp:simplePos x="0" y="0"/>
+            <wp:positionH relativeFrom="column">
+              <wp:posOffset>3349870</wp:posOffset>
+            </wp:positionH>
+            <wp:positionV relativeFrom="paragraph">
+              <wp:posOffset>11234</wp:posOffset>
+            </wp:positionV>
+            <wp:extent cx="3235325" cy="1941830"/>
+            <wp:effectExtent l="0" t="0" r="3175" b="1270"/>
+            <wp:wrapNone/>
+            <wp:docPr id="3" name="Picture 3"/>
+            <wp:cNvGraphicFramePr>
+              <a:graphicFrameLocks xmlns:a="http://schemas.openxmlformats.org/drawingml/2006/main" noChangeAspect="1"/>
+            </wp:cNvGraphicFramePr>
+            <a:graphic xmlns:a="http://schemas.openxmlformats.org/drawingml/2006/main">
+              <a:graphicData uri="http://schemas.openxmlformats.org/drawingml/2006/picture">
+                <pic:pic xmlns:pic="http://schemas.openxmlformats.org/drawingml/2006/picture">
+                  <pic:nvPicPr>
+                    <pic:cNvPr id="1" name=""/>
+                    <pic:cNvPicPr/>
+                  </pic:nvPicPr>
+                  <pic:blipFill>
+                    <a:blip r:embed="rId6">
+                      <a:extLst>
+                        <a:ext uri="{28A0092B-C50C-407E-A947-70E740481C1C}">
+                          <a14:useLocalDpi xmlns:a14="http://schemas.microsoft.com/office/drawing/2010/main" val="0"/>
+                        </a:ext>
+                      </a:extLst>
+                    </a:blip>
+                    <a:stretch>
+                      <a:fillRect/>
+                    </a:stretch>
+                  </pic:blipFill>
+                  <pic:spPr>
+                    <a:xfrm>
+                      <a:off x="0" y="0"/>
+                      <a:ext cx="3235325" cy="1941830"/>
+                    </a:xfrm>
+                    <a:prstGeom prst="rect">
+                      <a:avLst/>
+                    </a:prstGeom>
+                  </pic:spPr>
+                </pic:pic>
+              </a:graphicData>
+            </a:graphic>
+          </wp:anchor>
+        </w:drawing>
+      </w:r>
+    </w:p>
+    <w:p>
+      <w:pPr>
+        <w:tabs>
+          <w:tab w:val="left" w:pos="6521"/>
+        </w:tabs>
+        <w:rPr>
+          <w:noProof/>
+        </w:rPr>
+      </w:pPr>
+    </w:p>
+    <w:p>
+      <w:pPr>
+        <w:tabs>
+          <w:tab w:val="left" w:pos="6521"/>
+        </w:tabs>
+        <w:rPr>
+          <w:noProof/>
+        </w:rPr>
+      </w:pPr>
+    </w:p>
+    <w:p>
+      <w:pPr>
+        <w:tabs>
+          <w:tab w:val="left" w:pos="6521"/>
+        </w:tabs>
+        <w:rPr>
+          <w:noProof/>
+        </w:rPr>
+      </w:pPr>
+    </w:p>
+    <w:p>
+      <w:pPr>
+        <w:tabs>
+          <w:tab w:val="left" w:pos="6521"/>
+        </w:tabs>
+        <w:rPr>
+          <w:rFonts w:asciiTheme="majorHAnsi" w:hAnsiTheme="majorHAnsi" w:cstheme="majorHAnsi"/>
+          <w:sz w:val="24"/>
+          <w:szCs w:val="24"/>
+          <w:lang w:val="fr-CA"/>
+        </w:rPr>
+      </w:pPr>
+      <w:r>
+        <w:rPr>
+          <w:noProof/>
+        </w:rPr>
+        <w:drawing>
+          <wp:anchor distT="0" distB="0" distL="114300" distR="114300" simplePos="0" relativeHeight="251659264" behindDoc="1" locked="0" layoutInCell="1" allowOverlap="1" wp14:anchorId="47A95BF0" wp14:editId="09FCAFA9">
+            <wp:simplePos x="0" y="0"/>
+            <wp:positionH relativeFrom="column">
+              <wp:posOffset>-273050</wp:posOffset>
+            </wp:positionH>
+            <wp:positionV relativeFrom="paragraph">
+              <wp:posOffset>1430655</wp:posOffset>
+            </wp:positionV>
+            <wp:extent cx="3342640" cy="2009775"/>
+            <wp:effectExtent l="0" t="0" r="0" b="0"/>
+            <wp:wrapNone/>
+            <wp:docPr id="2" name="Picture 2"/>
+            <wp:cNvGraphicFramePr>
+              <a:graphicFrameLocks xmlns:a="http://schemas.openxmlformats.org/drawingml/2006/main" noChangeAspect="1"/>
+            </wp:cNvGraphicFramePr>
+            <a:graphic xmlns:a="http://schemas.openxmlformats.org/drawingml/2006/main">
+              <a:graphicData uri="http://schemas.openxmlformats.org/drawingml/2006/picture">
+                <pic:pic xmlns:pic="http://schemas.openxmlformats.org/drawingml/2006/picture">
+                  <pic:nvPicPr>
+                    <pic:cNvPr id="1" name=""/>
+                    <pic:cNvPicPr/>
+                  </pic:nvPicPr>
+                  <pic:blipFill rotWithShape="1">
+                    <a:blip r:embed="rId7">
+                      <a:extLst>
+                        <a:ext uri="{28A0092B-C50C-407E-A947-70E740481C1C}">
+                          <a14:useLocalDpi xmlns:a14="http://schemas.microsoft.com/office/drawing/2010/main" val="0"/>
+                        </a:ext>
+                      </a:extLst>
+                    </a:blip>
+                    <a:srcRect l="1499" t="2468"/>
+                    <a:stretch/>
+                  </pic:blipFill>
+                  <pic:spPr bwMode="auto">
+                    <a:xfrm>
+                      <a:off x="0" y="0"/>
+                      <a:ext cx="3342640" cy="2009775"/>
+                    </a:xfrm>
+                    <a:prstGeom prst="rect">
+                      <a:avLst/>
+                    </a:prstGeom>
+                    <a:ln>
+                      <a:noFill/>
+                    </a:ln>
+                    <a:extLst>
+                      <a:ext uri="{53640926-AAD7-44D8-BBD7-CCE9431645EC}">
+                        <a14:shadowObscured xmlns:a14="http://schemas.microsoft.com/office/drawing/2010/main"/>
+                      </a:ext>
+                    </a:extLst>
+                  </pic:spPr>
+                </pic:pic>
+              </a:graphicData>
+            </a:graphic>
+            <wp14:sizeRelH relativeFrom="margin">
+              <wp14:pctWidth>0</wp14:pctWidth>
+            </wp14:sizeRelH>
+            <wp14:sizeRelV relativeFrom="margin">
+              <wp14:pctHeight>0</wp14:pctHeight>
+            </wp14:sizeRelV>
+          </wp:anchor>
+        </w:drawing>
+      </w:r>
+      <w:r>
+        <w:rPr>
+          <w:noProof/>
+        </w:rPr>
+        <w:drawing>
+          <wp:anchor distT="0" distB="0" distL="114300" distR="114300" simplePos="0" relativeHeight="251661312" behindDoc="1" locked="0" layoutInCell="1" allowOverlap="1" wp14:anchorId="2B4E08D3" wp14:editId="33255294">
+            <wp:simplePos x="0" y="0"/>
+            <wp:positionH relativeFrom="column">
+              <wp:posOffset>3358320</wp:posOffset>
+            </wp:positionH>
+            <wp:positionV relativeFrom="paragraph">
+              <wp:posOffset>1429824</wp:posOffset>
+            </wp:positionV>
+            <wp:extent cx="3330058" cy="1978269"/>
+            <wp:effectExtent l="0" t="0" r="3810" b="3175"/>
+            <wp:wrapNone/>
+            <wp:docPr id="4" name="Picture 4"/>
+            <wp:cNvGraphicFramePr>
+              <a:graphicFrameLocks xmlns:a="http://schemas.openxmlformats.org/drawingml/2006/main" noChangeAspect="1"/>
+            </wp:cNvGraphicFramePr>
+            <a:graphic xmlns:a="http://schemas.openxmlformats.org/drawingml/2006/main">
+              <a:graphicData uri="http://schemas.openxmlformats.org/drawingml/2006/picture">
+                <pic:pic xmlns:pic="http://schemas.openxmlformats.org/drawingml/2006/picture">
+                  <pic:nvPicPr>
+                    <pic:cNvPr id="1" name=""/>
+                    <pic:cNvPicPr/>
+                  </pic:nvPicPr>
+                  <pic:blipFill rotWithShape="1">
+                    <a:blip r:embed="rId8">
+                      <a:extLst>
+                        <a:ext uri="{28A0092B-C50C-407E-A947-70E740481C1C}">
+                          <a14:useLocalDpi xmlns:a14="http://schemas.microsoft.com/office/drawing/2010/main" val="0"/>
+                        </a:ext>
+                      </a:extLst>
+                    </a:blip>
+                    <a:srcRect l="1077" b="2051"/>
+                    <a:stretch/>
+                  </pic:blipFill>
+                  <pic:spPr bwMode="auto">
+                    <a:xfrm>
+                      <a:off x="0" y="0"/>
+                      <a:ext cx="3330058" cy="1978269"/>
+                    </a:xfrm>
+                    <a:prstGeom prst="rect">
+                      <a:avLst/>
+                    </a:prstGeom>
+                    <a:ln>
+                      <a:noFill/>
+                    </a:ln>
+                    <a:extLst>
+                      <a:ext uri="{53640926-AAD7-44D8-BBD7-CCE9431645EC}">
+                        <a14:shadowObscured xmlns:a14="http://schemas.microsoft.com/office/drawing/2010/main"/>
+                      </a:ext>
+                    </a:extLst>
+                  </pic:spPr>
+                </pic:pic>
+              </a:graphicData>
+            </a:graphic>
+            <wp14:sizeRelH relativeFrom="margin">
+              <wp14:pctWidth>0</wp14:pctWidth>
+            </wp14:sizeRelH>
+            <wp14:sizeRelV relativeFrom="margin">
+              <wp14:pctHeight>0</wp14:pctHeight>
+            </wp14:sizeRelV>
+          </wp:anchor>
+        </w:drawing>
+      </w:r>
+    </w:p>
+    <w:p>
+      <w:pPr>
+        <w:rPr>
+          <w:rFonts w:asciiTheme="majorHAnsi" w:hAnsiTheme="majorHAnsi" w:cstheme="majorHAnsi"/>
+          <w:sz w:val="24"/>
+          <w:szCs w:val="24"/>
+          <w:lang w:val="fr-CA"/>
+        </w:rPr>
+      </w:pPr>
+    </w:p>
+    <w:p>
+      <w:pPr>
+        <w:rPr>
+          <w:rFonts w:asciiTheme="majorHAnsi" w:hAnsiTheme="majorHAnsi" w:cstheme="majorHAnsi"/>
+          <w:sz w:val="24"/>
+          <w:szCs w:val="24"/>
+          <w:lang w:val="fr-CA"/>
+        </w:rPr>
+      </w:pPr>
+    </w:p>
+    <w:p>
+      <w:pPr>
+        <w:rPr>
+          <w:rFonts w:asciiTheme="majorHAnsi" w:hAnsiTheme="majorHAnsi" w:cstheme="majorHAnsi"/>
+          <w:sz w:val="24"/>
+          <w:szCs w:val="24"/>
+          <w:lang w:val="fr-CA"/>
+        </w:rPr>
+      </w:pPr>
+    </w:p>
+    <w:p>
+      <w:pPr>
+        <w:rPr>
+          <w:rFonts w:asciiTheme="majorHAnsi" w:hAnsiTheme="majorHAnsi" w:cstheme="majorHAnsi"/>
+          <w:sz w:val="24"/>
+          <w:szCs w:val="24"/>
+          <w:lang w:val="fr-CA"/>
+        </w:rPr>
+      </w:pPr>
+    </w:p>
+    <w:p>
+      <w:pPr>
+        <w:rPr>
+          <w:rFonts w:asciiTheme="majorHAnsi" w:hAnsiTheme="majorHAnsi" w:cstheme="majorHAnsi"/>
+          <w:sz w:val="24"/>
+          <w:szCs w:val="24"/>
+          <w:lang w:val="fr-CA"/>
+        </w:rPr>
+      </w:pPr>
+    </w:p>
+    <w:p>
+      <w:pPr>
+        <w:rPr>
+          <w:rFonts w:asciiTheme="majorHAnsi" w:hAnsiTheme="majorHAnsi" w:cstheme="majorHAnsi"/>
+          <w:sz w:val="24"/>
+          <w:szCs w:val="24"/>
+          <w:lang w:val="fr-CA"/>
+        </w:rPr>
+      </w:pPr>
+    </w:p>
+    <w:p>
+      <w:pPr>
+        <w:rPr>
+          <w:rFonts w:asciiTheme="majorHAnsi" w:hAnsiTheme="majorHAnsi" w:cstheme="majorHAnsi"/>
+          <w:sz w:val="24"/>
+          <w:szCs w:val="24"/>
+          <w:lang w:val="fr-CA"/>
+        </w:rPr>
+      </w:pPr>
+    </w:p>
+    <w:p>
+      <w:pPr>
+        <w:rPr>
+          <w:rFonts w:asciiTheme="majorHAnsi" w:hAnsiTheme="majorHAnsi" w:cstheme="majorHAnsi"/>
+          <w:sz w:val="24"/>
+          <w:szCs w:val="24"/>
+          <w:lang w:val="fr-CA"/>
+        </w:rPr>
+      </w:pPr>
+    </w:p>
+    <w:p>
+      <w:pPr>
+        <w:rPr>
+          <w:rFonts w:asciiTheme="majorHAnsi" w:hAnsiTheme="majorHAnsi" w:cstheme="majorHAnsi"/>
+          <w:sz w:val="24"/>
+          <w:szCs w:val="24"/>
+          <w:lang w:val="fr-CA"/>
+        </w:rPr>
+      </w:pPr>
+    </w:p>
+    <w:p>
+      <w:pPr>
+        <w:rPr>
+          <w:rFonts w:asciiTheme="majorHAnsi" w:hAnsiTheme="majorHAnsi" w:cstheme="majorHAnsi"/>
+          <w:sz w:val="24"/>
+          <w:szCs w:val="24"/>
+          <w:lang w:val="fr-CA"/>
+        </w:rPr>
+      </w:pPr>
+    </w:p>
+    <w:p>
+      <w:pPr>
+        <w:rPr>
+          <w:rFonts w:asciiTheme="majorHAnsi" w:hAnsiTheme="majorHAnsi" w:cstheme="majorHAnsi"/>
+          <w:sz w:val="24"/>
+          <w:szCs w:val="24"/>
+          <w:lang w:val="fr-CA"/>
+        </w:rPr>
+      </w:pPr>
+    </w:p>
+    <w:p>
+      <w:pPr>
+        <w:jc w:val="center"/>
+        <w:rPr>
+          <w:rFonts w:asciiTheme="majorHAnsi" w:hAnsiTheme="majorHAnsi" w:cstheme="majorHAnsi"/>
+          <w:sz w:val="24"/>
+          <w:szCs w:val="24"/>
+          <w:lang w:val="fr-CA"/>
+        </w:rPr>
+      </w:pPr>
+      <w:r>
+        <w:rPr>
+          <w:noProof/>
+        </w:rPr>
+        <w:drawing>
+          <wp:anchor distT="0" distB="0" distL="114300" distR="114300" simplePos="0" relativeHeight="251662336" behindDoc="1" locked="0" layoutInCell="1" allowOverlap="1" wp14:anchorId="0C6A950D" wp14:editId="39F481B3">
+            <wp:simplePos x="0" y="0"/>
+            <wp:positionH relativeFrom="margin">
+              <wp:align>center</wp:align>
+            </wp:positionH>
+            <wp:positionV relativeFrom="paragraph">
+              <wp:posOffset>669290</wp:posOffset>
+            </wp:positionV>
+            <wp:extent cx="4343400" cy="2592833"/>
+            <wp:effectExtent l="0" t="0" r="0" b="0"/>
+            <wp:wrapNone/>
+            <wp:docPr id="5" name="Picture 5"/>
+            <wp:cNvGraphicFramePr>
+              <a:graphicFrameLocks xmlns:a="http://schemas.openxmlformats.org/drawingml/2006/main" noChangeAspect="1"/>
+            </wp:cNvGraphicFramePr>
+            <a:graphic xmlns:a="http://schemas.openxmlformats.org/drawingml/2006/main">
+              <a:graphicData uri="http://schemas.openxmlformats.org/drawingml/2006/picture">
+                <pic:pic xmlns:pic="http://schemas.openxmlformats.org/drawingml/2006/picture">
+                  <pic:nvPicPr>
+                    <pic:cNvPr id="1" name=""/>
+                    <pic:cNvPicPr/>
+                  </pic:nvPicPr>
+                  <pic:blipFill rotWithShape="1">
+                    <a:blip r:embed="rId9">
+                      <a:extLst>
+                        <a:ext uri="{28A0092B-C50C-407E-A947-70E740481C1C}">
+                          <a14:useLocalDpi xmlns:a14="http://schemas.microsoft.com/office/drawing/2010/main" val="0"/>
+                        </a:ext>
+                      </a:extLst>
+                    </a:blip>
+                    <a:srcRect t="1279"/>
+                    <a:stretch/>
+                  </pic:blipFill>
+                  <pic:spPr bwMode="auto">
+                    <a:xfrm>
+                      <a:off x="0" y="0"/>
+                      <a:ext cx="4343400" cy="2592833"/>
+                    </a:xfrm>
+                    <a:prstGeom prst="rect">
+                      <a:avLst/>
+                    </a:prstGeom>
+                    <a:ln>
+                      <a:noFill/>
+                    </a:ln>
+                    <a:extLst>
+                      <a:ext uri="{53640926-AAD7-44D8-BBD7-CCE9431645EC}">
+                        <a14:shadowObscured xmlns:a14="http://schemas.microsoft.com/office/drawing/2010/main"/>
+                      </a:ext>
+                    </a:extLst>
+                  </pic:spPr>
+                </pic:pic>
+              </a:graphicData>
+            </a:graphic>
+            <wp14:sizeRelH relativeFrom="margin">
+              <wp14:pctWidth>0</wp14:pctWidth>
+            </wp14:sizeRelH>
+            <wp14:sizeRelV relativeFrom="margin">
+              <wp14:pctHeight>0</wp14:pctHeight>
+            </wp14:sizeRelV>
+          </wp:anchor>
+        </w:drawing>
+      </w:r>
+      <w:r>
+        <w:rPr>
+          <w:rFonts w:asciiTheme="majorHAnsi" w:hAnsiTheme="majorHAnsi" w:cstheme="majorHAnsi"/>
+          <w:sz w:val="24"/>
+          <w:szCs w:val="24"/>
+          <w:lang w:val="fr-CA"/>
+        </w:rPr>
+        <w:t>La fréquence de CAC avec et sans la donnée aberrantes</w:t>
+      </w:r>
       <w:bookmarkStart w:id="0" w:name="_GoBack"/>
       <w:bookmarkEnd w:id="0"/>
     </w:p>
@@ -608,6 +1297,7 @@
     <w:lsdException w:name="HTML Sample" w:semiHidden="1" w:unhideWhenUsed="1"/>
     <w:lsdException w:name="HTML Typewriter" w:semiHidden="1" w:unhideWhenUsed="1"/>
     <w:lsdException w:name="HTML Variable" w:semiHidden="1" w:unhideWhenUsed="1"/>
+    <w:lsdException w:name="Normal Table" w:semiHidden="1" w:unhideWhenUsed="1"/>
     <w:lsdException w:name="annotation subject" w:semiHidden="1" w:unhideWhenUsed="1"/>
     <w:lsdException w:name="No List" w:semiHidden="1" w:unhideWhenUsed="1"/>
     <w:lsdException w:name="Outline List 1" w:semiHidden="1" w:unhideWhenUsed="1"/>
@@ -654,8 +1344,10 @@
     <w:lsdException w:name="Table Subtle 2" w:semiHidden="1" w:unhideWhenUsed="1"/>
     <w:lsdException w:name="Table Web 1" w:semiHidden="1" w:unhideWhenUsed="1"/>
     <w:lsdException w:name="Table Web 2" w:semiHidden="1" w:unhideWhenUsed="1"/>
+    <w:lsdException w:name="Table Web 3" w:semiHidden="1" w:unhideWhenUsed="1"/>
     <w:lsdException w:name="Balloon Text" w:semiHidden="1" w:unhideWhenUsed="1"/>
     <w:lsdException w:name="Table Grid" w:uiPriority="39"/>
+    <w:lsdException w:name="Table Theme" w:semiHidden="1" w:unhideWhenUsed="1"/>
     <w:lsdException w:name="Placeholder Text" w:semiHidden="1"/>
     <w:lsdException w:name="No Spacing" w:uiPriority="1" w:qFormat="1"/>
     <w:lsdException w:name="Light Shading" w:uiPriority="60"/>
@@ -884,6 +1576,7 @@
   <w:style w:type="character" w:default="1" w:styleId="DefaultParagraphFont">
     <w:name w:val="Default Paragraph Font"/>
     <w:uiPriority w:val="1"/>
+    <w:semiHidden/>
     <w:unhideWhenUsed/>
   </w:style>
   <w:style w:type="table" w:default="1" w:styleId="TableNormal">

</xml_diff>

<commit_message>
complement a T3 + mise en page CSV
</commit_message>
<xml_diff>
--- a/rapport-TP2.docx
+++ b/rapport-TP2.docx
@@ -3803,6 +3803,115 @@
     </w:p>
     <w:p>
       <w:pPr>
+        <w:pStyle w:val="Default"/>
+        <w:rPr>
+          <w:rFonts w:asciiTheme="majorHAnsi" w:hAnsiTheme="majorHAnsi" w:cstheme="majorHAnsi"/>
+          <w:lang w:val="fr-CA"/>
+        </w:rPr>
+      </w:pPr>
+      <w:r>
+        <w:rPr>
+          <w:rFonts w:asciiTheme="majorHAnsi" w:hAnsiTheme="majorHAnsi" w:cstheme="majorHAnsi"/>
+          <w:lang w:val="fr-CA"/>
+        </w:rPr>
+        <w:t xml:space="preserve">Le choix d’étude pour ce cas précis est une étude de cas. Cela s’explique en regardant les </w:t>
+      </w:r>
+      <w:r>
+        <w:rPr>
+          <w:rFonts w:asciiTheme="majorHAnsi" w:hAnsiTheme="majorHAnsi" w:cstheme="majorHAnsi"/>
+          <w:lang w:val="fr-CA"/>
+        </w:rPr>
+        <w:t xml:space="preserve">données qui nous sont présentées. Nous savons </w:t>
+      </w:r>
+      <w:r>
+        <w:rPr>
+          <w:rFonts w:asciiTheme="majorHAnsi" w:hAnsiTheme="majorHAnsi" w:cstheme="majorHAnsi"/>
+          <w:lang w:val="fr-CA"/>
+        </w:rPr>
+        <w:t>qu’il n’y qu’une seule occurrence d’un phénomène, ce dernier est les 30 classes que nous avons collecté</w:t>
+      </w:r>
+      <w:r>
+        <w:rPr>
+          <w:rFonts w:asciiTheme="majorHAnsi" w:hAnsiTheme="majorHAnsi" w:cstheme="majorHAnsi"/>
+          <w:lang w:val="fr-CA"/>
+        </w:rPr>
+        <w:t>es</w:t>
+      </w:r>
+      <w:r>
+        <w:rPr>
+          <w:rFonts w:asciiTheme="majorHAnsi" w:hAnsiTheme="majorHAnsi" w:cstheme="majorHAnsi"/>
+          <w:lang w:val="fr-CA"/>
+        </w:rPr>
+        <w:t xml:space="preserve"> </w:t>
+      </w:r>
+      <w:r>
+        <w:rPr>
+          <w:rFonts w:asciiTheme="majorHAnsi" w:hAnsiTheme="majorHAnsi" w:cstheme="majorHAnsi"/>
+          <w:lang w:val="fr-CA"/>
+        </w:rPr>
+        <w:t>1 seule fois</w:t>
+      </w:r>
+      <w:r>
+        <w:rPr>
+          <w:rFonts w:asciiTheme="majorHAnsi" w:hAnsiTheme="majorHAnsi" w:cstheme="majorHAnsi"/>
+          <w:lang w:val="fr-CA"/>
+        </w:rPr>
+        <w:t xml:space="preserve">, en plus d’avoir été obtenu lors de la mesure d’un logiciel hypothétique. </w:t>
+      </w:r>
+      <w:r>
+        <w:rPr>
+          <w:rFonts w:asciiTheme="majorHAnsi" w:hAnsiTheme="majorHAnsi" w:cstheme="majorHAnsi"/>
+          <w:lang w:val="fr-CA"/>
+        </w:rPr>
+        <w:t>Comme nous devons confirmer ou infirmer une théorie, cela no</w:t>
+      </w:r>
+      <w:r>
+        <w:rPr>
+          <w:rFonts w:asciiTheme="majorHAnsi" w:hAnsiTheme="majorHAnsi" w:cstheme="majorHAnsi"/>
+          <w:lang w:val="fr-CA"/>
+        </w:rPr>
+        <w:t>us permet de valider</w:t>
+      </w:r>
+      <w:r>
+        <w:rPr>
+          <w:rFonts w:asciiTheme="majorHAnsi" w:hAnsiTheme="majorHAnsi" w:cstheme="majorHAnsi"/>
+          <w:lang w:val="fr-CA"/>
+        </w:rPr>
+        <w:t xml:space="preserve"> que c’est bel et bien une étude de cas que l’on </w:t>
+      </w:r>
+      <w:r>
+        <w:rPr>
+          <w:rFonts w:asciiTheme="majorHAnsi" w:hAnsiTheme="majorHAnsi" w:cstheme="majorHAnsi"/>
+          <w:lang w:val="fr-CA"/>
+        </w:rPr>
+        <w:t>examine</w:t>
+      </w:r>
+      <w:r>
+        <w:rPr>
+          <w:rFonts w:asciiTheme="majorHAnsi" w:hAnsiTheme="majorHAnsi" w:cstheme="majorHAnsi"/>
+          <w:lang w:val="fr-CA"/>
+        </w:rPr>
+        <w:t xml:space="preserve">. </w:t>
+      </w:r>
+      <w:r>
+        <w:rPr>
+          <w:rFonts w:asciiTheme="majorHAnsi" w:hAnsiTheme="majorHAnsi" w:cstheme="majorHAnsi"/>
+          <w:lang w:val="fr-CA"/>
+        </w:rPr>
+        <w:tab/>
+      </w:r>
+    </w:p>
+    <w:p>
+      <w:pPr>
+        <w:pStyle w:val="Default"/>
+        <w:rPr>
+          <w:rFonts w:asciiTheme="majorHAnsi" w:hAnsiTheme="majorHAnsi" w:cstheme="majorHAnsi"/>
+          <w:lang w:val="fr-CA"/>
+        </w:rPr>
+      </w:pPr>
+    </w:p>
+    <w:p>
+      <w:pPr>
         <w:tabs>
           <w:tab w:val="left" w:pos="6521"/>
         </w:tabs>
@@ -3821,61 +3930,79 @@
           <w:szCs w:val="24"/>
           <w:lang w:val="fr-CA"/>
         </w:rPr>
-        <w:t xml:space="preserve">Le choix d’étude pour ce cas précis est une étude de cas. Cela s’explique en regardant les </w:t>
-      </w:r>
-      <w:r>
-        <w:rPr>
-          <w:rFonts w:asciiTheme="majorHAnsi" w:hAnsiTheme="majorHAnsi" w:cstheme="majorHAnsi"/>
-          <w:sz w:val="24"/>
-          <w:szCs w:val="24"/>
-          <w:lang w:val="fr-CA"/>
-        </w:rPr>
-        <w:t xml:space="preserve">données qui nous sont présentées. Nous savons </w:t>
-      </w:r>
-      <w:r>
-        <w:rPr>
-          <w:rFonts w:asciiTheme="majorHAnsi" w:hAnsiTheme="majorHAnsi" w:cstheme="majorHAnsi"/>
-          <w:sz w:val="24"/>
-          <w:szCs w:val="24"/>
-          <w:lang w:val="fr-CA"/>
-        </w:rPr>
-        <w:t>qu’il n’y qu’une seule occurrence d’un phénomène, ce dernier est les 30 classes que nous avons collecté</w:t>
-      </w:r>
-      <w:r>
-        <w:rPr>
-          <w:rFonts w:asciiTheme="majorHAnsi" w:hAnsiTheme="majorHAnsi" w:cstheme="majorHAnsi"/>
-          <w:sz w:val="24"/>
-          <w:szCs w:val="24"/>
-          <w:lang w:val="fr-CA"/>
-        </w:rPr>
-        <w:t>es</w:t>
-      </w:r>
-      <w:r>
-        <w:rPr>
-          <w:rFonts w:asciiTheme="majorHAnsi" w:hAnsiTheme="majorHAnsi" w:cstheme="majorHAnsi"/>
-          <w:sz w:val="24"/>
-          <w:szCs w:val="24"/>
-          <w:lang w:val="fr-CA"/>
-        </w:rPr>
-        <w:t xml:space="preserve"> 1 fois.</w:t>
-      </w:r>
-      <w:r>
-        <w:rPr>
-          <w:rFonts w:asciiTheme="majorHAnsi" w:hAnsiTheme="majorHAnsi" w:cstheme="majorHAnsi"/>
-          <w:sz w:val="24"/>
-          <w:szCs w:val="24"/>
-          <w:lang w:val="fr-CA"/>
-        </w:rPr>
-        <w:t xml:space="preserve"> Comme nous devons confirmer ou infirmer une théorie, cela nous confirme que c’est bel et bien une étude de cas que l’on étudie. </w:t>
-      </w:r>
-      <w:r>
-        <w:rPr>
-          <w:rFonts w:asciiTheme="majorHAnsi" w:hAnsiTheme="majorHAnsi" w:cstheme="majorHAnsi"/>
-          <w:sz w:val="24"/>
-          <w:szCs w:val="24"/>
-          <w:lang w:val="fr-CA"/>
-        </w:rPr>
-        <w:tab/>
+        <w:t>En analysant l’hypothèse donnée dans l’énoncé, nous arrivons à l</w:t>
+      </w:r>
+      <w:r>
+        <w:rPr>
+          <w:rFonts w:asciiTheme="majorHAnsi" w:hAnsiTheme="majorHAnsi" w:cstheme="majorHAnsi"/>
+          <w:sz w:val="24"/>
+          <w:szCs w:val="24"/>
+          <w:lang w:val="fr-CA"/>
+        </w:rPr>
+        <w:t xml:space="preserve">’hypothèse nulle </w:t>
+      </w:r>
+      <w:r>
+        <w:rPr>
+          <w:rFonts w:asciiTheme="majorHAnsi" w:hAnsiTheme="majorHAnsi" w:cstheme="majorHAnsi"/>
+          <w:sz w:val="24"/>
+          <w:szCs w:val="24"/>
+          <w:lang w:val="fr-CA"/>
+        </w:rPr>
+        <w:t>qui est</w:t>
+      </w:r>
+      <w:r>
+        <w:rPr>
+          <w:rFonts w:asciiTheme="majorHAnsi" w:hAnsiTheme="majorHAnsi" w:cstheme="majorHAnsi"/>
+          <w:sz w:val="24"/>
+          <w:szCs w:val="24"/>
+          <w:lang w:val="fr-CA"/>
+        </w:rPr>
+        <w:t xml:space="preserve"> que les</w:t>
+      </w:r>
+      <w:r>
+        <w:rPr>
+          <w:rFonts w:asciiTheme="majorHAnsi" w:hAnsiTheme="majorHAnsi" w:cstheme="majorHAnsi"/>
+          <w:sz w:val="24"/>
+          <w:szCs w:val="24"/>
+          <w:lang w:val="fr-CA"/>
+        </w:rPr>
+        <w:t xml:space="preserve"> classes ayant un nombre de méthodes inférieur ou égal à 30 </w:t>
+      </w:r>
+      <w:r>
+        <w:rPr>
+          <w:rFonts w:asciiTheme="majorHAnsi" w:hAnsiTheme="majorHAnsi" w:cstheme="majorHAnsi"/>
+          <w:sz w:val="24"/>
+          <w:szCs w:val="24"/>
+          <w:lang w:val="fr-CA"/>
+        </w:rPr>
+        <w:t>n’</w:t>
+      </w:r>
+      <w:r>
+        <w:rPr>
+          <w:rFonts w:asciiTheme="majorHAnsi" w:hAnsiTheme="majorHAnsi" w:cstheme="majorHAnsi"/>
+          <w:sz w:val="24"/>
+          <w:szCs w:val="24"/>
+          <w:lang w:val="fr-CA"/>
+        </w:rPr>
+        <w:t>ont</w:t>
+      </w:r>
+      <w:r>
+        <w:rPr>
+          <w:rFonts w:asciiTheme="majorHAnsi" w:hAnsiTheme="majorHAnsi" w:cstheme="majorHAnsi"/>
+          <w:sz w:val="24"/>
+          <w:szCs w:val="24"/>
+          <w:lang w:val="fr-CA"/>
+        </w:rPr>
+        <w:t xml:space="preserve"> pas</w:t>
+      </w:r>
+      <w:r>
+        <w:rPr>
+          <w:rFonts w:asciiTheme="majorHAnsi" w:hAnsiTheme="majorHAnsi" w:cstheme="majorHAnsi"/>
+          <w:sz w:val="24"/>
+          <w:szCs w:val="24"/>
+          <w:lang w:val="fr-CA"/>
+        </w:rPr>
+        <w:t xml:space="preserve"> moins d’erreurs que celles ayant plus de 30 méthodes</w:t>
       </w:r>
     </w:p>
     <w:p>
@@ -3898,79 +4025,124 @@
           <w:szCs w:val="24"/>
           <w:lang w:val="fr-CA"/>
         </w:rPr>
-        <w:t>En analysant l’hypothèse donnée dans l’énoncé, nous arrivons à l</w:t>
-      </w:r>
-      <w:r>
-        <w:rPr>
-          <w:rFonts w:asciiTheme="majorHAnsi" w:hAnsiTheme="majorHAnsi" w:cstheme="majorHAnsi"/>
-          <w:sz w:val="24"/>
-          <w:szCs w:val="24"/>
-          <w:lang w:val="fr-CA"/>
-        </w:rPr>
-        <w:t xml:space="preserve">’hypothèse nulle </w:t>
-      </w:r>
-      <w:r>
-        <w:rPr>
-          <w:rFonts w:asciiTheme="majorHAnsi" w:hAnsiTheme="majorHAnsi" w:cstheme="majorHAnsi"/>
-          <w:sz w:val="24"/>
-          <w:szCs w:val="24"/>
-          <w:lang w:val="fr-CA"/>
-        </w:rPr>
-        <w:t>qui est</w:t>
-      </w:r>
-      <w:r>
-        <w:rPr>
-          <w:rFonts w:asciiTheme="majorHAnsi" w:hAnsiTheme="majorHAnsi" w:cstheme="majorHAnsi"/>
-          <w:sz w:val="24"/>
-          <w:szCs w:val="24"/>
-          <w:lang w:val="fr-CA"/>
-        </w:rPr>
-        <w:t xml:space="preserve"> que les</w:t>
-      </w:r>
-      <w:r>
-        <w:rPr>
-          <w:rFonts w:asciiTheme="majorHAnsi" w:hAnsiTheme="majorHAnsi" w:cstheme="majorHAnsi"/>
-          <w:sz w:val="24"/>
-          <w:szCs w:val="24"/>
-          <w:lang w:val="fr-CA"/>
-        </w:rPr>
-        <w:t xml:space="preserve"> classes ayant un nombre de méthodes inférieur ou égal à 30 </w:t>
-      </w:r>
-      <w:r>
-        <w:rPr>
-          <w:rFonts w:asciiTheme="majorHAnsi" w:hAnsiTheme="majorHAnsi" w:cstheme="majorHAnsi"/>
-          <w:sz w:val="24"/>
-          <w:szCs w:val="24"/>
-          <w:lang w:val="fr-CA"/>
-        </w:rPr>
-        <w:t>n’</w:t>
-      </w:r>
-      <w:r>
-        <w:rPr>
-          <w:rFonts w:asciiTheme="majorHAnsi" w:hAnsiTheme="majorHAnsi" w:cstheme="majorHAnsi"/>
-          <w:sz w:val="24"/>
-          <w:szCs w:val="24"/>
-          <w:lang w:val="fr-CA"/>
-        </w:rPr>
-        <w:t>ont</w:t>
-      </w:r>
-      <w:r>
-        <w:rPr>
-          <w:rFonts w:asciiTheme="majorHAnsi" w:hAnsiTheme="majorHAnsi" w:cstheme="majorHAnsi"/>
-          <w:sz w:val="24"/>
-          <w:szCs w:val="24"/>
-          <w:lang w:val="fr-CA"/>
-        </w:rPr>
-        <w:t xml:space="preserve"> pas</w:t>
-      </w:r>
-      <w:r>
-        <w:rPr>
-          <w:rFonts w:asciiTheme="majorHAnsi" w:hAnsiTheme="majorHAnsi" w:cstheme="majorHAnsi"/>
-          <w:sz w:val="24"/>
-          <w:szCs w:val="24"/>
-          <w:lang w:val="fr-CA"/>
-        </w:rPr>
-        <w:t xml:space="preserve"> moins d’erreurs que celles ayant plus de 30 méthodes</w:t>
+        <w:t>Nous pouvons observer que la variable d’état dans notre cas est le nombre de méthode</w:t>
+      </w:r>
+      <w:r>
+        <w:rPr>
+          <w:rFonts w:asciiTheme="majorHAnsi" w:hAnsiTheme="majorHAnsi" w:cstheme="majorHAnsi"/>
+          <w:sz w:val="24"/>
+          <w:szCs w:val="24"/>
+          <w:lang w:val="fr-CA"/>
+        </w:rPr>
+        <w:t>s</w:t>
+      </w:r>
+      <w:r>
+        <w:rPr>
+          <w:rFonts w:asciiTheme="majorHAnsi" w:hAnsiTheme="majorHAnsi" w:cstheme="majorHAnsi"/>
+          <w:sz w:val="24"/>
+          <w:szCs w:val="24"/>
+          <w:lang w:val="fr-CA"/>
+        </w:rPr>
+        <w:t xml:space="preserve"> (NOM)</w:t>
+      </w:r>
+      <w:r>
+        <w:rPr>
+          <w:rFonts w:asciiTheme="majorHAnsi" w:hAnsiTheme="majorHAnsi" w:cstheme="majorHAnsi"/>
+          <w:sz w:val="24"/>
+          <w:szCs w:val="24"/>
+          <w:lang w:val="fr-CA"/>
+        </w:rPr>
+        <w:t xml:space="preserve"> puisque c’est la variable qui peut être manipul</w:t>
+      </w:r>
+      <w:r>
+        <w:rPr>
+          <w:rFonts w:asciiTheme="majorHAnsi" w:hAnsiTheme="majorHAnsi" w:cstheme="majorHAnsi"/>
+          <w:sz w:val="24"/>
+          <w:szCs w:val="24"/>
+          <w:lang w:val="fr-CA"/>
+        </w:rPr>
+        <w:t>ée</w:t>
+      </w:r>
+      <w:r>
+        <w:rPr>
+          <w:rFonts w:asciiTheme="majorHAnsi" w:hAnsiTheme="majorHAnsi" w:cstheme="majorHAnsi"/>
+          <w:sz w:val="24"/>
+          <w:szCs w:val="24"/>
+          <w:lang w:val="fr-CA"/>
+        </w:rPr>
+        <w:t xml:space="preserve"> (en augmentant ou diminuant le nombre de méthodes), c’est également la variable qui influence les résultats de l’étude. Puisque des valeur</w:t>
+      </w:r>
+      <w:r>
+        <w:rPr>
+          <w:rFonts w:asciiTheme="majorHAnsi" w:hAnsiTheme="majorHAnsi" w:cstheme="majorHAnsi"/>
+          <w:sz w:val="24"/>
+          <w:szCs w:val="24"/>
+          <w:lang w:val="fr-CA"/>
+        </w:rPr>
+        <w:t>s</w:t>
+      </w:r>
+      <w:r>
+        <w:rPr>
+          <w:rFonts w:asciiTheme="majorHAnsi" w:hAnsiTheme="majorHAnsi" w:cstheme="majorHAnsi"/>
+          <w:sz w:val="24"/>
+          <w:szCs w:val="24"/>
+          <w:lang w:val="fr-CA"/>
+        </w:rPr>
+        <w:t xml:space="preserve"> du nombre d’erreur</w:t>
+      </w:r>
+      <w:r>
+        <w:rPr>
+          <w:rFonts w:asciiTheme="majorHAnsi" w:hAnsiTheme="majorHAnsi" w:cstheme="majorHAnsi"/>
+          <w:sz w:val="24"/>
+          <w:szCs w:val="24"/>
+          <w:lang w:val="fr-CA"/>
+        </w:rPr>
+        <w:t>s</w:t>
+      </w:r>
+      <w:r>
+        <w:rPr>
+          <w:rFonts w:asciiTheme="majorHAnsi" w:hAnsiTheme="majorHAnsi" w:cstheme="majorHAnsi"/>
+          <w:sz w:val="24"/>
+          <w:szCs w:val="24"/>
+          <w:lang w:val="fr-CA"/>
+        </w:rPr>
+        <w:t xml:space="preserve"> (NEC)</w:t>
+      </w:r>
+      <w:r>
+        <w:rPr>
+          <w:rFonts w:asciiTheme="majorHAnsi" w:hAnsiTheme="majorHAnsi" w:cstheme="majorHAnsi"/>
+          <w:sz w:val="24"/>
+          <w:szCs w:val="24"/>
+          <w:lang w:val="fr-CA"/>
+        </w:rPr>
+        <w:t xml:space="preserve"> </w:t>
+      </w:r>
+      <w:r>
+        <w:rPr>
+          <w:rFonts w:asciiTheme="majorHAnsi" w:hAnsiTheme="majorHAnsi" w:cstheme="majorHAnsi"/>
+          <w:sz w:val="24"/>
+          <w:szCs w:val="24"/>
+          <w:lang w:val="fr-CA"/>
+        </w:rPr>
+        <w:t>son</w:t>
+      </w:r>
+      <w:r>
+        <w:rPr>
+          <w:rFonts w:asciiTheme="majorHAnsi" w:hAnsiTheme="majorHAnsi" w:cstheme="majorHAnsi"/>
+          <w:sz w:val="24"/>
+          <w:szCs w:val="24"/>
+          <w:lang w:val="fr-CA"/>
+        </w:rPr>
+        <w:t xml:space="preserve">t le </w:t>
+      </w:r>
+      <w:r>
+        <w:rPr>
+          <w:rFonts w:asciiTheme="majorHAnsi" w:hAnsiTheme="majorHAnsi" w:cstheme="majorHAnsi"/>
+          <w:sz w:val="24"/>
+          <w:szCs w:val="24"/>
+          <w:lang w:val="fr-CA"/>
+        </w:rPr>
+        <w:t>résultat de notre étude de cas, nous sommes en mesure de conclure que ce dernier est la variable dépendante de notre étude.</w:t>
       </w:r>
     </w:p>
     <w:p>
@@ -3981,25 +4153,76 @@
         <w:spacing w:line="276" w:lineRule="auto"/>
         <w:rPr>
           <w:rFonts w:asciiTheme="majorHAnsi" w:hAnsiTheme="majorHAnsi" w:cstheme="majorHAnsi"/>
-          <w:sz w:val="24"/>
-          <w:szCs w:val="24"/>
-          <w:lang w:val="fr-CA"/>
-        </w:rPr>
-      </w:pPr>
-      <w:r>
-        <w:rPr>
-          <w:rFonts w:asciiTheme="majorHAnsi" w:hAnsiTheme="majorHAnsi" w:cstheme="majorHAnsi"/>
-          <w:sz w:val="24"/>
-          <w:szCs w:val="24"/>
-          <w:lang w:val="fr-CA"/>
-        </w:rPr>
-        <w:t>Nous pouvons observer que la variable d’état dans notre cas est le nombre de méthode</w:t>
-      </w:r>
-      <w:r>
-        <w:rPr>
-          <w:rFonts w:asciiTheme="majorHAnsi" w:hAnsiTheme="majorHAnsi" w:cstheme="majorHAnsi"/>
-          <w:sz w:val="24"/>
-          <w:szCs w:val="24"/>
+          <w:color w:val="202124"/>
+          <w:sz w:val="24"/>
+          <w:szCs w:val="24"/>
+          <w:shd w:val="clear" w:color="auto" w:fill="FFFFFF"/>
+          <w:lang w:val="fr-CA"/>
+        </w:rPr>
+      </w:pPr>
+      <w:r>
+        <w:rPr>
+          <w:rFonts w:asciiTheme="majorHAnsi" w:hAnsiTheme="majorHAnsi" w:cstheme="majorHAnsi"/>
+          <w:sz w:val="24"/>
+          <w:szCs w:val="24"/>
+          <w:lang w:val="fr-CA"/>
+        </w:rPr>
+        <w:t xml:space="preserve">Pour </w:t>
+      </w:r>
+      <w:r>
+        <w:rPr>
+          <w:rFonts w:asciiTheme="majorHAnsi" w:hAnsiTheme="majorHAnsi" w:cstheme="majorHAnsi"/>
+          <w:sz w:val="24"/>
+          <w:szCs w:val="24"/>
+          <w:lang w:val="fr-CA"/>
+        </w:rPr>
+        <w:t>évaluer</w:t>
+      </w:r>
+      <w:r>
+        <w:rPr>
+          <w:rFonts w:asciiTheme="majorHAnsi" w:hAnsiTheme="majorHAnsi" w:cstheme="majorHAnsi"/>
+          <w:sz w:val="24"/>
+          <w:szCs w:val="24"/>
+          <w:lang w:val="fr-CA"/>
+        </w:rPr>
+        <w:t xml:space="preserve"> les 2 métriques (NOM &amp; NEC), </w:t>
+      </w:r>
+      <w:r>
+        <w:rPr>
+          <w:rFonts w:asciiTheme="majorHAnsi" w:hAnsiTheme="majorHAnsi" w:cstheme="majorHAnsi"/>
+          <w:sz w:val="24"/>
+          <w:szCs w:val="24"/>
+          <w:lang w:val="fr-CA"/>
+        </w:rPr>
+        <w:t xml:space="preserve">nous avons choisi la moyenne et la médiane comme outil de comparaison.  Lorsque l’on regarde les classes qui ont moins de 30 méthodes (C1 à C16) </w:t>
+      </w:r>
+      <w:r>
+        <w:rPr>
+          <w:rFonts w:asciiTheme="majorHAnsi" w:hAnsiTheme="majorHAnsi" w:cstheme="majorHAnsi"/>
+          <w:sz w:val="24"/>
+          <w:szCs w:val="24"/>
+          <w:lang w:val="fr-CA"/>
+        </w:rPr>
+        <w:t xml:space="preserve">et qu’on les compare avec </w:t>
+      </w:r>
+      <w:r>
+        <w:rPr>
+          <w:rFonts w:asciiTheme="majorHAnsi" w:hAnsiTheme="majorHAnsi" w:cstheme="majorHAnsi"/>
+          <w:color w:val="202124"/>
+          <w:sz w:val="24"/>
+          <w:szCs w:val="24"/>
+          <w:shd w:val="clear" w:color="auto" w:fill="FFFFFF"/>
+          <w:lang w:val="fr-CA"/>
+        </w:rPr>
+        <w:t>les classe</w:t>
+      </w:r>
+      <w:r>
+        <w:rPr>
+          <w:rFonts w:asciiTheme="majorHAnsi" w:hAnsiTheme="majorHAnsi" w:cstheme="majorHAnsi"/>
+          <w:color w:val="202124"/>
+          <w:sz w:val="24"/>
+          <w:szCs w:val="24"/>
+          <w:shd w:val="clear" w:color="auto" w:fill="FFFFFF"/>
           <w:lang w:val="fr-CA"/>
         </w:rPr>
         <w:t>s</w:t>
@@ -4007,44 +4230,54 @@
       <w:r>
         <w:rPr>
           <w:rFonts w:asciiTheme="majorHAnsi" w:hAnsiTheme="majorHAnsi" w:cstheme="majorHAnsi"/>
-          <w:sz w:val="24"/>
-          <w:szCs w:val="24"/>
-          <w:lang w:val="fr-CA"/>
-        </w:rPr>
-        <w:t xml:space="preserve"> (NOM)</w:t>
-      </w:r>
-      <w:r>
-        <w:rPr>
-          <w:rFonts w:asciiTheme="majorHAnsi" w:hAnsiTheme="majorHAnsi" w:cstheme="majorHAnsi"/>
-          <w:sz w:val="24"/>
-          <w:szCs w:val="24"/>
-          <w:lang w:val="fr-CA"/>
-        </w:rPr>
-        <w:t xml:space="preserve"> puisque c’est la variable qui peut être manipul</w:t>
-      </w:r>
-      <w:r>
-        <w:rPr>
-          <w:rFonts w:asciiTheme="majorHAnsi" w:hAnsiTheme="majorHAnsi" w:cstheme="majorHAnsi"/>
-          <w:sz w:val="24"/>
-          <w:szCs w:val="24"/>
-          <w:lang w:val="fr-CA"/>
-        </w:rPr>
-        <w:t>ée</w:t>
-      </w:r>
-      <w:r>
-        <w:rPr>
-          <w:rFonts w:asciiTheme="majorHAnsi" w:hAnsiTheme="majorHAnsi" w:cstheme="majorHAnsi"/>
-          <w:sz w:val="24"/>
-          <w:szCs w:val="24"/>
-          <w:lang w:val="fr-CA"/>
-        </w:rPr>
-        <w:t xml:space="preserve"> (en augmentant ou diminuant le nombre de méthodes), c’est également la variable qui influence les résultats de l’étude. Puisque des valeur</w:t>
-      </w:r>
-      <w:r>
-        <w:rPr>
-          <w:rFonts w:asciiTheme="majorHAnsi" w:hAnsiTheme="majorHAnsi" w:cstheme="majorHAnsi"/>
-          <w:sz w:val="24"/>
-          <w:szCs w:val="24"/>
+          <w:color w:val="202124"/>
+          <w:sz w:val="24"/>
+          <w:szCs w:val="24"/>
+          <w:shd w:val="clear" w:color="auto" w:fill="FFFFFF"/>
+          <w:lang w:val="fr-CA"/>
+        </w:rPr>
+        <w:t xml:space="preserve"> de plus de 30 méthodes (C17 à C30) la moyenne et l</w:t>
+      </w:r>
+      <w:r>
+        <w:rPr>
+          <w:rFonts w:asciiTheme="majorHAnsi" w:hAnsiTheme="majorHAnsi" w:cstheme="majorHAnsi"/>
+          <w:color w:val="202124"/>
+          <w:sz w:val="24"/>
+          <w:szCs w:val="24"/>
+          <w:shd w:val="clear" w:color="auto" w:fill="FFFFFF"/>
+          <w:lang w:val="fr-CA"/>
+        </w:rPr>
+        <w:t>a</w:t>
+      </w:r>
+      <w:r>
+        <w:rPr>
+          <w:rFonts w:asciiTheme="majorHAnsi" w:hAnsiTheme="majorHAnsi" w:cstheme="majorHAnsi"/>
+          <w:color w:val="202124"/>
+          <w:sz w:val="24"/>
+          <w:szCs w:val="24"/>
+          <w:shd w:val="clear" w:color="auto" w:fill="FFFFFF"/>
+          <w:lang w:val="fr-CA"/>
+        </w:rPr>
+        <w:t xml:space="preserve"> médiane </w:t>
+      </w:r>
+      <w:r>
+        <w:rPr>
+          <w:rFonts w:asciiTheme="majorHAnsi" w:hAnsiTheme="majorHAnsi" w:cstheme="majorHAnsi"/>
+          <w:color w:val="202124"/>
+          <w:sz w:val="24"/>
+          <w:szCs w:val="24"/>
+          <w:shd w:val="clear" w:color="auto" w:fill="FFFFFF"/>
+          <w:lang w:val="fr-CA"/>
+        </w:rPr>
+        <w:t>du nombre de méthode</w:t>
+      </w:r>
+      <w:r>
+        <w:rPr>
+          <w:rFonts w:asciiTheme="majorHAnsi" w:hAnsiTheme="majorHAnsi" w:cstheme="majorHAnsi"/>
+          <w:color w:val="202124"/>
+          <w:sz w:val="24"/>
+          <w:szCs w:val="24"/>
+          <w:shd w:val="clear" w:color="auto" w:fill="FFFFFF"/>
           <w:lang w:val="fr-CA"/>
         </w:rPr>
         <w:t>s</w:t>
@@ -4052,17 +4285,109 @@
       <w:r>
         <w:rPr>
           <w:rFonts w:asciiTheme="majorHAnsi" w:hAnsiTheme="majorHAnsi" w:cstheme="majorHAnsi"/>
-          <w:sz w:val="24"/>
-          <w:szCs w:val="24"/>
-          <w:lang w:val="fr-CA"/>
-        </w:rPr>
-        <w:t xml:space="preserve"> du nombre d’erreur</w:t>
-      </w:r>
-      <w:r>
-        <w:rPr>
-          <w:rFonts w:asciiTheme="majorHAnsi" w:hAnsiTheme="majorHAnsi" w:cstheme="majorHAnsi"/>
-          <w:sz w:val="24"/>
-          <w:szCs w:val="24"/>
+          <w:color w:val="202124"/>
+          <w:sz w:val="24"/>
+          <w:szCs w:val="24"/>
+          <w:shd w:val="clear" w:color="auto" w:fill="FFFFFF"/>
+          <w:lang w:val="fr-CA"/>
+        </w:rPr>
+        <w:t xml:space="preserve"> (</w:t>
+      </w:r>
+      <w:r>
+        <w:rPr>
+          <w:rFonts w:asciiTheme="majorHAnsi" w:hAnsiTheme="majorHAnsi" w:cstheme="majorHAnsi"/>
+          <w:color w:val="202124"/>
+          <w:sz w:val="24"/>
+          <w:szCs w:val="24"/>
+          <w:shd w:val="clear" w:color="auto" w:fill="FFFFFF"/>
+          <w:lang w:val="fr-CA"/>
+        </w:rPr>
+        <w:t>NOM</w:t>
+      </w:r>
+      <w:r>
+        <w:rPr>
+          <w:rFonts w:asciiTheme="majorHAnsi" w:hAnsiTheme="majorHAnsi" w:cstheme="majorHAnsi"/>
+          <w:color w:val="202124"/>
+          <w:sz w:val="24"/>
+          <w:szCs w:val="24"/>
+          <w:shd w:val="clear" w:color="auto" w:fill="FFFFFF"/>
+          <w:lang w:val="fr-CA"/>
+        </w:rPr>
+        <w:t>) passe</w:t>
+      </w:r>
+      <w:r>
+        <w:rPr>
+          <w:rFonts w:asciiTheme="majorHAnsi" w:hAnsiTheme="majorHAnsi" w:cstheme="majorHAnsi"/>
+          <w:color w:val="202124"/>
+          <w:sz w:val="24"/>
+          <w:szCs w:val="24"/>
+          <w:shd w:val="clear" w:color="auto" w:fill="FFFFFF"/>
+          <w:lang w:val="fr-CA"/>
+        </w:rPr>
+        <w:t>nt</w:t>
+      </w:r>
+      <w:r>
+        <w:rPr>
+          <w:rFonts w:asciiTheme="majorHAnsi" w:hAnsiTheme="majorHAnsi" w:cstheme="majorHAnsi"/>
+          <w:color w:val="202124"/>
+          <w:sz w:val="24"/>
+          <w:szCs w:val="24"/>
+          <w:shd w:val="clear" w:color="auto" w:fill="FFFFFF"/>
+          <w:lang w:val="fr-CA"/>
+        </w:rPr>
+        <w:t xml:space="preserve"> respectivement de 15.25 à 90.79 </w:t>
+      </w:r>
+      <w:r>
+        <w:rPr>
+          <w:rFonts w:asciiTheme="majorHAnsi" w:hAnsiTheme="majorHAnsi" w:cstheme="majorHAnsi"/>
+          <w:color w:val="202124"/>
+          <w:sz w:val="24"/>
+          <w:szCs w:val="24"/>
+          <w:shd w:val="clear" w:color="auto" w:fill="FFFFFF"/>
+          <w:lang w:val="fr-CA"/>
+        </w:rPr>
+        <w:t>et</w:t>
+      </w:r>
+      <w:r>
+        <w:rPr>
+          <w:rFonts w:asciiTheme="majorHAnsi" w:hAnsiTheme="majorHAnsi" w:cstheme="majorHAnsi"/>
+          <w:color w:val="202124"/>
+          <w:sz w:val="24"/>
+          <w:szCs w:val="24"/>
+          <w:shd w:val="clear" w:color="auto" w:fill="FFFFFF"/>
+          <w:lang w:val="fr-CA"/>
+        </w:rPr>
+        <w:t xml:space="preserve"> de 13.31 à 7.79</w:t>
+      </w:r>
+      <w:r>
+        <w:rPr>
+          <w:rFonts w:asciiTheme="majorHAnsi" w:hAnsiTheme="majorHAnsi" w:cstheme="majorHAnsi"/>
+          <w:color w:val="202124"/>
+          <w:sz w:val="24"/>
+          <w:szCs w:val="24"/>
+          <w:shd w:val="clear" w:color="auto" w:fill="FFFFFF"/>
+          <w:lang w:val="fr-CA"/>
+        </w:rPr>
+        <w:t>. Pour l</w:t>
+      </w:r>
+      <w:r>
+        <w:rPr>
+          <w:rFonts w:asciiTheme="majorHAnsi" w:hAnsiTheme="majorHAnsi" w:cstheme="majorHAnsi"/>
+          <w:color w:val="202124"/>
+          <w:sz w:val="24"/>
+          <w:szCs w:val="24"/>
+          <w:shd w:val="clear" w:color="auto" w:fill="FFFFFF"/>
+          <w:lang w:val="fr-CA"/>
+        </w:rPr>
+        <w:t>a moyenne et la médiane du nombre d’erreur</w:t>
+      </w:r>
+      <w:r>
+        <w:rPr>
+          <w:rFonts w:asciiTheme="majorHAnsi" w:hAnsiTheme="majorHAnsi" w:cstheme="majorHAnsi"/>
+          <w:color w:val="202124"/>
+          <w:sz w:val="24"/>
+          <w:szCs w:val="24"/>
+          <w:shd w:val="clear" w:color="auto" w:fill="FFFFFF"/>
           <w:lang w:val="fr-CA"/>
         </w:rPr>
         <w:t>s</w:t>
@@ -4070,108 +4395,13 @@
       <w:r>
         <w:rPr>
           <w:rFonts w:asciiTheme="majorHAnsi" w:hAnsiTheme="majorHAnsi" w:cstheme="majorHAnsi"/>
-          <w:sz w:val="24"/>
-          <w:szCs w:val="24"/>
-          <w:lang w:val="fr-CA"/>
-        </w:rPr>
-        <w:t xml:space="preserve"> (NEC)</w:t>
-      </w:r>
-      <w:r>
-        <w:rPr>
-          <w:rFonts w:asciiTheme="majorHAnsi" w:hAnsiTheme="majorHAnsi" w:cstheme="majorHAnsi"/>
-          <w:sz w:val="24"/>
-          <w:szCs w:val="24"/>
-          <w:lang w:val="fr-CA"/>
-        </w:rPr>
-        <w:t xml:space="preserve"> </w:t>
-      </w:r>
-      <w:r>
-        <w:rPr>
-          <w:rFonts w:asciiTheme="majorHAnsi" w:hAnsiTheme="majorHAnsi" w:cstheme="majorHAnsi"/>
-          <w:sz w:val="24"/>
-          <w:szCs w:val="24"/>
-          <w:lang w:val="fr-CA"/>
-        </w:rPr>
-        <w:t>son</w:t>
-      </w:r>
-      <w:r>
-        <w:rPr>
-          <w:rFonts w:asciiTheme="majorHAnsi" w:hAnsiTheme="majorHAnsi" w:cstheme="majorHAnsi"/>
-          <w:sz w:val="24"/>
-          <w:szCs w:val="24"/>
-          <w:lang w:val="fr-CA"/>
-        </w:rPr>
-        <w:t xml:space="preserve">t le </w:t>
-      </w:r>
-      <w:r>
-        <w:rPr>
-          <w:rFonts w:asciiTheme="majorHAnsi" w:hAnsiTheme="majorHAnsi" w:cstheme="majorHAnsi"/>
-          <w:sz w:val="24"/>
-          <w:szCs w:val="24"/>
-          <w:lang w:val="fr-CA"/>
-        </w:rPr>
-        <w:t>résultat de notre étude de cas, nous sommes en mesure de conclure que ce dernier est la variable dépendante de notre étude.</w:t>
-      </w:r>
-    </w:p>
-    <w:p>
-      <w:pPr>
-        <w:tabs>
-          <w:tab w:val="left" w:pos="6521"/>
-        </w:tabs>
-        <w:spacing w:line="276" w:lineRule="auto"/>
-        <w:rPr>
-          <w:rFonts w:asciiTheme="majorHAnsi" w:hAnsiTheme="majorHAnsi" w:cstheme="majorHAnsi"/>
           <w:color w:val="202124"/>
           <w:sz w:val="24"/>
           <w:szCs w:val="24"/>
           <w:shd w:val="clear" w:color="auto" w:fill="FFFFFF"/>
           <w:lang w:val="fr-CA"/>
         </w:rPr>
-      </w:pPr>
-      <w:r>
-        <w:rPr>
-          <w:rFonts w:asciiTheme="majorHAnsi" w:hAnsiTheme="majorHAnsi" w:cstheme="majorHAnsi"/>
-          <w:sz w:val="24"/>
-          <w:szCs w:val="24"/>
-          <w:lang w:val="fr-CA"/>
-        </w:rPr>
-        <w:t xml:space="preserve">Pour </w:t>
-      </w:r>
-      <w:r>
-        <w:rPr>
-          <w:rFonts w:asciiTheme="majorHAnsi" w:hAnsiTheme="majorHAnsi" w:cstheme="majorHAnsi"/>
-          <w:sz w:val="24"/>
-          <w:szCs w:val="24"/>
-          <w:lang w:val="fr-CA"/>
-        </w:rPr>
-        <w:t>évaluer</w:t>
-      </w:r>
-      <w:r>
-        <w:rPr>
-          <w:rFonts w:asciiTheme="majorHAnsi" w:hAnsiTheme="majorHAnsi" w:cstheme="majorHAnsi"/>
-          <w:sz w:val="24"/>
-          <w:szCs w:val="24"/>
-          <w:lang w:val="fr-CA"/>
-        </w:rPr>
-        <w:t xml:space="preserve"> les 2 métriques (NOM &amp; NEC), </w:t>
-      </w:r>
-      <w:r>
-        <w:rPr>
-          <w:rFonts w:asciiTheme="majorHAnsi" w:hAnsiTheme="majorHAnsi" w:cstheme="majorHAnsi"/>
-          <w:sz w:val="24"/>
-          <w:szCs w:val="24"/>
-          <w:lang w:val="fr-CA"/>
-        </w:rPr>
-        <w:t xml:space="preserve">nous avons choisi la moyenne et la médiane comme outil de comparaison.  Lorsque l’on regarde les classes qui ont moins de 30 méthodes (C1 à C16) </w:t>
-      </w:r>
-      <w:r>
-        <w:rPr>
-          <w:rFonts w:asciiTheme="majorHAnsi" w:hAnsiTheme="majorHAnsi" w:cstheme="majorHAnsi"/>
-          <w:sz w:val="24"/>
-          <w:szCs w:val="24"/>
-          <w:lang w:val="fr-CA"/>
-        </w:rPr>
-        <w:t xml:space="preserve">et qu’on les compare avec </w:t>
+        <w:t xml:space="preserve"> (NEC) qu’en a eu de 13.5 à 83 </w:t>
       </w:r>
       <w:r>
         <w:rPr>
@@ -4182,7 +4412,7 @@
           <w:shd w:val="clear" w:color="auto" w:fill="FFFFFF"/>
           <w:lang w:val="fr-CA"/>
         </w:rPr>
-        <w:t>les classe</w:t>
+        <w:t>et</w:t>
       </w:r>
       <w:r>
         <w:rPr>
@@ -4193,7 +4423,7 @@
           <w:shd w:val="clear" w:color="auto" w:fill="FFFFFF"/>
           <w:lang w:val="fr-CA"/>
         </w:rPr>
-        <w:t>s</w:t>
+        <w:t xml:space="preserve"> de 3.5 à 5.5</w:t>
       </w:r>
       <w:r>
         <w:rPr>
@@ -4204,228 +4434,54 @@
           <w:shd w:val="clear" w:color="auto" w:fill="FFFFFF"/>
           <w:lang w:val="fr-CA"/>
         </w:rPr>
-        <w:t xml:space="preserve"> de plus de 30 méthodes (C17 à C30) la moyenne et l</w:t>
-      </w:r>
-      <w:r>
-        <w:rPr>
-          <w:rFonts w:asciiTheme="majorHAnsi" w:hAnsiTheme="majorHAnsi" w:cstheme="majorHAnsi"/>
-          <w:color w:val="202124"/>
-          <w:sz w:val="24"/>
-          <w:szCs w:val="24"/>
-          <w:shd w:val="clear" w:color="auto" w:fill="FFFFFF"/>
-          <w:lang w:val="fr-CA"/>
-        </w:rPr>
-        <w:t>a</w:t>
-      </w:r>
-      <w:r>
-        <w:rPr>
-          <w:rFonts w:asciiTheme="majorHAnsi" w:hAnsiTheme="majorHAnsi" w:cstheme="majorHAnsi"/>
-          <w:color w:val="202124"/>
-          <w:sz w:val="24"/>
-          <w:szCs w:val="24"/>
-          <w:shd w:val="clear" w:color="auto" w:fill="FFFFFF"/>
-          <w:lang w:val="fr-CA"/>
-        </w:rPr>
-        <w:t xml:space="preserve"> médiane </w:t>
-      </w:r>
-      <w:r>
-        <w:rPr>
-          <w:rFonts w:asciiTheme="majorHAnsi" w:hAnsiTheme="majorHAnsi" w:cstheme="majorHAnsi"/>
-          <w:color w:val="202124"/>
-          <w:sz w:val="24"/>
-          <w:szCs w:val="24"/>
-          <w:shd w:val="clear" w:color="auto" w:fill="FFFFFF"/>
-          <w:lang w:val="fr-CA"/>
-        </w:rPr>
-        <w:t>du nombre de méthode</w:t>
-      </w:r>
-      <w:r>
-        <w:rPr>
-          <w:rFonts w:asciiTheme="majorHAnsi" w:hAnsiTheme="majorHAnsi" w:cstheme="majorHAnsi"/>
-          <w:color w:val="202124"/>
-          <w:sz w:val="24"/>
-          <w:szCs w:val="24"/>
-          <w:shd w:val="clear" w:color="auto" w:fill="FFFFFF"/>
-          <w:lang w:val="fr-CA"/>
-        </w:rPr>
-        <w:t>s</w:t>
-      </w:r>
-      <w:r>
-        <w:rPr>
-          <w:rFonts w:asciiTheme="majorHAnsi" w:hAnsiTheme="majorHAnsi" w:cstheme="majorHAnsi"/>
-          <w:color w:val="202124"/>
-          <w:sz w:val="24"/>
-          <w:szCs w:val="24"/>
-          <w:shd w:val="clear" w:color="auto" w:fill="FFFFFF"/>
-          <w:lang w:val="fr-CA"/>
-        </w:rPr>
-        <w:t xml:space="preserve"> (</w:t>
-      </w:r>
-      <w:r>
-        <w:rPr>
-          <w:rFonts w:asciiTheme="majorHAnsi" w:hAnsiTheme="majorHAnsi" w:cstheme="majorHAnsi"/>
-          <w:color w:val="202124"/>
-          <w:sz w:val="24"/>
-          <w:szCs w:val="24"/>
-          <w:shd w:val="clear" w:color="auto" w:fill="FFFFFF"/>
-          <w:lang w:val="fr-CA"/>
-        </w:rPr>
-        <w:t>NOM</w:t>
-      </w:r>
-      <w:r>
-        <w:rPr>
-          <w:rFonts w:asciiTheme="majorHAnsi" w:hAnsiTheme="majorHAnsi" w:cstheme="majorHAnsi"/>
-          <w:color w:val="202124"/>
-          <w:sz w:val="24"/>
-          <w:szCs w:val="24"/>
-          <w:shd w:val="clear" w:color="auto" w:fill="FFFFFF"/>
-          <w:lang w:val="fr-CA"/>
-        </w:rPr>
-        <w:t>) passe</w:t>
-      </w:r>
-      <w:r>
-        <w:rPr>
-          <w:rFonts w:asciiTheme="majorHAnsi" w:hAnsiTheme="majorHAnsi" w:cstheme="majorHAnsi"/>
-          <w:color w:val="202124"/>
-          <w:sz w:val="24"/>
-          <w:szCs w:val="24"/>
-          <w:shd w:val="clear" w:color="auto" w:fill="FFFFFF"/>
-          <w:lang w:val="fr-CA"/>
-        </w:rPr>
-        <w:t>nt</w:t>
-      </w:r>
-      <w:r>
-        <w:rPr>
-          <w:rFonts w:asciiTheme="majorHAnsi" w:hAnsiTheme="majorHAnsi" w:cstheme="majorHAnsi"/>
-          <w:color w:val="202124"/>
-          <w:sz w:val="24"/>
-          <w:szCs w:val="24"/>
-          <w:shd w:val="clear" w:color="auto" w:fill="FFFFFF"/>
-          <w:lang w:val="fr-CA"/>
-        </w:rPr>
-        <w:t xml:space="preserve"> respectivement de 15.25 à 90.79 </w:t>
-      </w:r>
-      <w:r>
-        <w:rPr>
-          <w:rFonts w:asciiTheme="majorHAnsi" w:hAnsiTheme="majorHAnsi" w:cstheme="majorHAnsi"/>
-          <w:color w:val="202124"/>
-          <w:sz w:val="24"/>
-          <w:szCs w:val="24"/>
-          <w:shd w:val="clear" w:color="auto" w:fill="FFFFFF"/>
-          <w:lang w:val="fr-CA"/>
-        </w:rPr>
-        <w:t>et</w:t>
-      </w:r>
-      <w:r>
-        <w:rPr>
-          <w:rFonts w:asciiTheme="majorHAnsi" w:hAnsiTheme="majorHAnsi" w:cstheme="majorHAnsi"/>
-          <w:color w:val="202124"/>
-          <w:sz w:val="24"/>
-          <w:szCs w:val="24"/>
-          <w:shd w:val="clear" w:color="auto" w:fill="FFFFFF"/>
-          <w:lang w:val="fr-CA"/>
-        </w:rPr>
-        <w:t xml:space="preserve"> de 13.31 à 7.79</w:t>
-      </w:r>
-      <w:r>
-        <w:rPr>
-          <w:rFonts w:asciiTheme="majorHAnsi" w:hAnsiTheme="majorHAnsi" w:cstheme="majorHAnsi"/>
-          <w:color w:val="202124"/>
-          <w:sz w:val="24"/>
-          <w:szCs w:val="24"/>
-          <w:shd w:val="clear" w:color="auto" w:fill="FFFFFF"/>
-          <w:lang w:val="fr-CA"/>
-        </w:rPr>
-        <w:t>. Pour l</w:t>
-      </w:r>
-      <w:r>
-        <w:rPr>
-          <w:rFonts w:asciiTheme="majorHAnsi" w:hAnsiTheme="majorHAnsi" w:cstheme="majorHAnsi"/>
-          <w:color w:val="202124"/>
-          <w:sz w:val="24"/>
-          <w:szCs w:val="24"/>
-          <w:shd w:val="clear" w:color="auto" w:fill="FFFFFF"/>
-          <w:lang w:val="fr-CA"/>
-        </w:rPr>
-        <w:t>a moyenne et la médiane du nombre d’erreur</w:t>
-      </w:r>
-      <w:r>
-        <w:rPr>
-          <w:rFonts w:asciiTheme="majorHAnsi" w:hAnsiTheme="majorHAnsi" w:cstheme="majorHAnsi"/>
-          <w:color w:val="202124"/>
-          <w:sz w:val="24"/>
-          <w:szCs w:val="24"/>
-          <w:shd w:val="clear" w:color="auto" w:fill="FFFFFF"/>
-          <w:lang w:val="fr-CA"/>
-        </w:rPr>
-        <w:t>s</w:t>
-      </w:r>
-      <w:r>
-        <w:rPr>
-          <w:rFonts w:asciiTheme="majorHAnsi" w:hAnsiTheme="majorHAnsi" w:cstheme="majorHAnsi"/>
-          <w:color w:val="202124"/>
-          <w:sz w:val="24"/>
-          <w:szCs w:val="24"/>
-          <w:shd w:val="clear" w:color="auto" w:fill="FFFFFF"/>
-          <w:lang w:val="fr-CA"/>
-        </w:rPr>
-        <w:t xml:space="preserve"> (NEC) qu’en a eu de 13.5 à 83 </w:t>
-      </w:r>
-      <w:r>
-        <w:rPr>
-          <w:rFonts w:asciiTheme="majorHAnsi" w:hAnsiTheme="majorHAnsi" w:cstheme="majorHAnsi"/>
-          <w:color w:val="202124"/>
-          <w:sz w:val="24"/>
-          <w:szCs w:val="24"/>
-          <w:shd w:val="clear" w:color="auto" w:fill="FFFFFF"/>
-          <w:lang w:val="fr-CA"/>
-        </w:rPr>
-        <w:t>et</w:t>
-      </w:r>
-      <w:r>
-        <w:rPr>
-          <w:rFonts w:asciiTheme="majorHAnsi" w:hAnsiTheme="majorHAnsi" w:cstheme="majorHAnsi"/>
-          <w:color w:val="202124"/>
-          <w:sz w:val="24"/>
-          <w:szCs w:val="24"/>
-          <w:shd w:val="clear" w:color="auto" w:fill="FFFFFF"/>
-          <w:lang w:val="fr-CA"/>
-        </w:rPr>
-        <w:t xml:space="preserve"> de 3.5 à 5.5</w:t>
-      </w:r>
-      <w:r>
-        <w:rPr>
-          <w:rFonts w:asciiTheme="majorHAnsi" w:hAnsiTheme="majorHAnsi" w:cstheme="majorHAnsi"/>
-          <w:color w:val="202124"/>
-          <w:sz w:val="24"/>
-          <w:szCs w:val="24"/>
-          <w:shd w:val="clear" w:color="auto" w:fill="FFFFFF"/>
-          <w:lang w:val="fr-CA"/>
-        </w:rPr>
-        <w:t xml:space="preserve"> (voir annexe</w:t>
-      </w:r>
-      <w:r>
-        <w:rPr>
-          <w:rFonts w:asciiTheme="majorHAnsi" w:hAnsiTheme="majorHAnsi" w:cstheme="majorHAnsi"/>
-          <w:color w:val="202124"/>
-          <w:sz w:val="24"/>
-          <w:szCs w:val="24"/>
-          <w:shd w:val="clear" w:color="auto" w:fill="FFFFFF"/>
-          <w:lang w:val="fr-CA"/>
-        </w:rPr>
-        <w:t> </w:t>
-      </w:r>
-      <w:r>
-        <w:rPr>
-          <w:rFonts w:asciiTheme="majorHAnsi" w:hAnsiTheme="majorHAnsi" w:cstheme="majorHAnsi"/>
-          <w:color w:val="202124"/>
-          <w:sz w:val="24"/>
-          <w:szCs w:val="24"/>
-          <w:shd w:val="clear" w:color="auto" w:fill="FFFFFF"/>
-          <w:lang w:val="fr-CA"/>
-        </w:rPr>
-        <w:t>1</w:t>
-      </w:r>
+        <w:t xml:space="preserve"> (voir </w:t>
+      </w:r>
+      <w:hyperlink w:anchor="_ANNEXE_1_:" w:history="1">
+        <w:r>
+          <w:rPr>
+            <w:rStyle w:val="Hyperlink"/>
+            <w:rFonts w:asciiTheme="majorHAnsi" w:hAnsiTheme="majorHAnsi" w:cstheme="majorHAnsi"/>
+            <w:sz w:val="24"/>
+            <w:szCs w:val="24"/>
+            <w:shd w:val="clear" w:color="auto" w:fill="FFFFFF"/>
+            <w:lang w:val="fr-CA"/>
+          </w:rPr>
+          <w:t>A</w:t>
+        </w:r>
+        <w:r>
+          <w:rPr>
+            <w:rStyle w:val="Hyperlink"/>
+            <w:rFonts w:asciiTheme="majorHAnsi" w:hAnsiTheme="majorHAnsi" w:cstheme="majorHAnsi"/>
+            <w:sz w:val="24"/>
+            <w:szCs w:val="24"/>
+            <w:shd w:val="clear" w:color="auto" w:fill="FFFFFF"/>
+            <w:lang w:val="fr-CA"/>
+          </w:rPr>
+          <w:t>nnexe</w:t>
+        </w:r>
+        <w:r>
+          <w:rPr>
+            <w:rStyle w:val="Hyperlink"/>
+            <w:rFonts w:asciiTheme="majorHAnsi" w:hAnsiTheme="majorHAnsi" w:cstheme="majorHAnsi"/>
+            <w:sz w:val="24"/>
+            <w:szCs w:val="24"/>
+            <w:shd w:val="clear" w:color="auto" w:fill="FFFFFF"/>
+            <w:lang w:val="fr-CA"/>
+          </w:rPr>
+          <w:t> </w:t>
+        </w:r>
+        <w:r>
+          <w:rPr>
+            <w:rStyle w:val="Hyperlink"/>
+            <w:rFonts w:asciiTheme="majorHAnsi" w:hAnsiTheme="majorHAnsi" w:cstheme="majorHAnsi"/>
+            <w:sz w:val="24"/>
+            <w:szCs w:val="24"/>
+            <w:shd w:val="clear" w:color="auto" w:fill="FFFFFF"/>
+            <w:lang w:val="fr-CA"/>
+          </w:rPr>
+          <w:t>1</w:t>
+        </w:r>
+      </w:hyperlink>
       <w:r>
         <w:rPr>
           <w:rFonts w:asciiTheme="majorHAnsi" w:hAnsiTheme="majorHAnsi" w:cstheme="majorHAnsi"/>
@@ -4741,33 +4797,48 @@
         </w:rPr>
         <w:t xml:space="preserve"> nos métriques (voir </w:t>
       </w:r>
-      <w:r>
-        <w:rPr>
-          <w:rFonts w:asciiTheme="majorHAnsi" w:hAnsiTheme="majorHAnsi" w:cstheme="majorHAnsi"/>
-          <w:sz w:val="24"/>
-          <w:szCs w:val="24"/>
-          <w:lang w:val="fr-CA"/>
-        </w:rPr>
-        <w:t>annexe</w:t>
-      </w:r>
-      <w:r>
-        <w:rPr>
-          <w:rFonts w:asciiTheme="majorHAnsi" w:hAnsiTheme="majorHAnsi" w:cstheme="majorHAnsi"/>
-          <w:sz w:val="24"/>
-          <w:szCs w:val="24"/>
-          <w:lang w:val="fr-CA"/>
-        </w:rPr>
-        <w:t> </w:t>
-      </w:r>
-      <w:r>
-        <w:rPr>
-          <w:rFonts w:asciiTheme="majorHAnsi" w:hAnsiTheme="majorHAnsi" w:cstheme="majorHAnsi"/>
-          <w:sz w:val="24"/>
-          <w:szCs w:val="24"/>
-          <w:lang w:val="fr-CA"/>
-        </w:rPr>
-        <w:t>2</w:t>
-      </w:r>
+      <w:hyperlink w:anchor="_ANNEXE_2_:" w:history="1">
+        <w:r>
+          <w:rPr>
+            <w:rStyle w:val="Hyperlink"/>
+            <w:rFonts w:asciiTheme="majorHAnsi" w:hAnsiTheme="majorHAnsi" w:cstheme="majorHAnsi"/>
+            <w:sz w:val="24"/>
+            <w:szCs w:val="24"/>
+            <w:lang w:val="fr-CA"/>
+          </w:rPr>
+          <w:t>A</w:t>
+        </w:r>
+        <w:r>
+          <w:rPr>
+            <w:rStyle w:val="Hyperlink"/>
+            <w:rFonts w:asciiTheme="majorHAnsi" w:hAnsiTheme="majorHAnsi" w:cstheme="majorHAnsi"/>
+            <w:sz w:val="24"/>
+            <w:szCs w:val="24"/>
+            <w:lang w:val="fr-CA"/>
+          </w:rPr>
+          <w:t>nnexe</w:t>
+        </w:r>
+        <w:r>
+          <w:rPr>
+            <w:rStyle w:val="Hyperlink"/>
+            <w:rFonts w:asciiTheme="majorHAnsi" w:hAnsiTheme="majorHAnsi" w:cstheme="majorHAnsi"/>
+            <w:sz w:val="24"/>
+            <w:szCs w:val="24"/>
+            <w:lang w:val="fr-CA"/>
+          </w:rPr>
+          <w:t> </w:t>
+        </w:r>
+        <w:r>
+          <w:rPr>
+            <w:rStyle w:val="Hyperlink"/>
+            <w:rFonts w:asciiTheme="majorHAnsi" w:hAnsiTheme="majorHAnsi" w:cstheme="majorHAnsi"/>
+            <w:sz w:val="24"/>
+            <w:szCs w:val="24"/>
+            <w:lang w:val="fr-CA"/>
+          </w:rPr>
+          <w:t>2</w:t>
+        </w:r>
+      </w:hyperlink>
       <w:r>
         <w:rPr>
           <w:rFonts w:asciiTheme="majorHAnsi" w:hAnsiTheme="majorHAnsi" w:cstheme="majorHAnsi"/>
@@ -4886,63 +4957,803 @@
           <w:szCs w:val="24"/>
           <w:lang w:val="fr-CA"/>
         </w:rPr>
-        <w:t xml:space="preserve"> sont minimes. Il nous est donc possible de conclure qu</w:t>
-      </w:r>
-      <w:r>
-        <w:rPr>
-          <w:rFonts w:asciiTheme="majorHAnsi" w:hAnsiTheme="majorHAnsi" w:cstheme="majorHAnsi"/>
-          <w:sz w:val="24"/>
-          <w:szCs w:val="24"/>
-          <w:lang w:val="fr-CA"/>
-        </w:rPr>
-        <w:t>’il y a pratiquement aucune corrélation dans notre cas.</w:t>
-      </w:r>
-    </w:p>
-    <w:p>
-      <w:pPr>
-        <w:tabs>
-          <w:tab w:val="left" w:pos="6521"/>
-        </w:tabs>
-        <w:rPr>
-          <w:rFonts w:asciiTheme="majorHAnsi" w:hAnsiTheme="majorHAnsi" w:cstheme="majorHAnsi"/>
-          <w:sz w:val="24"/>
-          <w:szCs w:val="24"/>
-          <w:lang w:val="fr-CA"/>
-        </w:rPr>
-      </w:pPr>
-    </w:p>
-    <w:p>
-      <w:pPr>
-        <w:tabs>
-          <w:tab w:val="left" w:pos="6521"/>
-        </w:tabs>
-        <w:rPr>
-          <w:rFonts w:asciiTheme="majorHAnsi" w:hAnsiTheme="majorHAnsi" w:cstheme="majorHAnsi"/>
-          <w:sz w:val="24"/>
-          <w:szCs w:val="24"/>
-          <w:lang w:val="fr-CA"/>
-        </w:rPr>
-      </w:pPr>
-      <w:r>
-        <w:rPr>
-          <w:rFonts w:asciiTheme="majorHAnsi" w:hAnsiTheme="majorHAnsi" w:cstheme="majorHAnsi"/>
-          <w:sz w:val="24"/>
-          <w:szCs w:val="24"/>
-          <w:lang w:val="fr-CA"/>
-        </w:rPr>
-        <w:t>En regardant les droites de régressions linéaires des métriques (voir annexe 3-4), nous sommes en mesure de voir qu’aucune de ces dernières semblent linéaire</w:t>
-      </w:r>
-      <w:r>
-        <w:rPr>
-          <w:rFonts w:asciiTheme="majorHAnsi" w:hAnsiTheme="majorHAnsi" w:cstheme="majorHAnsi"/>
-          <w:sz w:val="24"/>
-          <w:szCs w:val="24"/>
-          <w:lang w:val="fr-CA"/>
-        </w:rPr>
-        <w:t xml:space="preserve">. </w:t>
-      </w:r>
+        <w:t xml:space="preserve"> sont minime</w:t>
+      </w:r>
+      <w:r>
+        <w:rPr>
+          <w:rFonts w:asciiTheme="majorHAnsi" w:hAnsiTheme="majorHAnsi" w:cstheme="majorHAnsi"/>
+          <w:sz w:val="24"/>
+          <w:szCs w:val="24"/>
+          <w:lang w:val="fr-CA"/>
+        </w:rPr>
+        <w:t>s</w:t>
+      </w:r>
+      <w:r>
+        <w:rPr>
+          <w:rFonts w:asciiTheme="majorHAnsi" w:hAnsiTheme="majorHAnsi" w:cstheme="majorHAnsi"/>
+          <w:sz w:val="24"/>
+          <w:szCs w:val="24"/>
+          <w:lang w:val="fr-CA"/>
+        </w:rPr>
+        <w:t>.</w:t>
+      </w:r>
+      <w:r>
+        <w:rPr>
+          <w:rFonts w:asciiTheme="majorHAnsi" w:hAnsiTheme="majorHAnsi" w:cstheme="majorHAnsi"/>
+          <w:sz w:val="24"/>
+          <w:szCs w:val="24"/>
+          <w:lang w:val="fr-CA"/>
+        </w:rPr>
+        <w:t xml:space="preserve"> Que ce soit en considérant ou pas les valeurs aberrantes, les coefficient changent de façon </w:t>
+      </w:r>
+      <w:r>
+        <w:rPr>
+          <w:rFonts w:asciiTheme="majorHAnsi" w:hAnsiTheme="majorHAnsi" w:cstheme="majorHAnsi"/>
+          <w:sz w:val="24"/>
+          <w:szCs w:val="24"/>
+          <w:lang w:val="fr-CA"/>
+        </w:rPr>
+        <w:t xml:space="preserve">négligeable. </w:t>
+      </w:r>
+      <w:r>
+        <w:rPr>
+          <w:rFonts w:asciiTheme="majorHAnsi" w:hAnsiTheme="majorHAnsi" w:cstheme="majorHAnsi"/>
+          <w:sz w:val="24"/>
+          <w:szCs w:val="24"/>
+          <w:lang w:val="fr-CA"/>
+        </w:rPr>
+        <w:t>Il nous est donc possible de conclure qu</w:t>
+      </w:r>
+      <w:r>
+        <w:rPr>
+          <w:rFonts w:asciiTheme="majorHAnsi" w:hAnsiTheme="majorHAnsi" w:cstheme="majorHAnsi"/>
+          <w:sz w:val="24"/>
+          <w:szCs w:val="24"/>
+          <w:lang w:val="fr-CA"/>
+        </w:rPr>
+        <w:t>’il y a pratiquement aucune corrélation</w:t>
+      </w:r>
+      <w:r>
+        <w:rPr>
+          <w:rFonts w:asciiTheme="majorHAnsi" w:hAnsiTheme="majorHAnsi" w:cstheme="majorHAnsi"/>
+          <w:sz w:val="24"/>
+          <w:szCs w:val="24"/>
+          <w:lang w:val="fr-CA"/>
+        </w:rPr>
+        <w:t xml:space="preserve"> </w:t>
+      </w:r>
+      <w:r>
+        <w:rPr>
+          <w:rFonts w:asciiTheme="majorHAnsi" w:hAnsiTheme="majorHAnsi" w:cstheme="majorHAnsi"/>
+          <w:sz w:val="24"/>
+          <w:szCs w:val="24"/>
+          <w:lang w:val="fr-CA"/>
+        </w:rPr>
+        <w:t>dans notre cas.</w:t>
+      </w:r>
+    </w:p>
+    <w:tbl>
+      <w:tblPr>
+        <w:tblpPr w:leftFromText="180" w:rightFromText="180" w:vertAnchor="text" w:horzAnchor="margin" w:tblpXSpec="center" w:tblpY="247"/>
+        <w:tblW w:w="6381" w:type="dxa"/>
+        <w:tblLook w:val="04A0" w:firstRow="1" w:lastRow="0" w:firstColumn="1" w:lastColumn="0" w:noHBand="0" w:noVBand="1"/>
+      </w:tblPr>
+      <w:tblGrid>
+        <w:gridCol w:w="2220"/>
+        <w:gridCol w:w="1387"/>
+        <w:gridCol w:w="1387"/>
+        <w:gridCol w:w="1387"/>
+      </w:tblGrid>
+      <w:tr>
+        <w:trPr>
+          <w:trHeight w:val="300"/>
+        </w:trPr>
+        <w:tc>
+          <w:tcPr>
+            <w:tcW w:w="2220" w:type="dxa"/>
+            <w:tcBorders>
+              <w:top w:val="nil"/>
+              <w:left w:val="nil"/>
+              <w:bottom w:val="nil"/>
+              <w:right w:val="single" w:sz="8" w:space="0" w:color="auto"/>
+            </w:tcBorders>
+            <w:shd w:val="clear" w:color="auto" w:fill="auto"/>
+            <w:noWrap/>
+            <w:vAlign w:val="bottom"/>
+            <w:hideMark/>
+          </w:tcPr>
+          <w:p>
+            <w:pPr>
+              <w:spacing w:after="0" w:line="240" w:lineRule="auto"/>
+              <w:rPr>
+                <w:rFonts w:ascii="Calibri" w:eastAsia="Times New Roman" w:hAnsi="Calibri" w:cs="Calibri"/>
+                <w:color w:val="000000"/>
+                <w:lang w:val="fr-CA" w:eastAsia="en-CA"/>
+              </w:rPr>
+            </w:pPr>
+          </w:p>
+        </w:tc>
+        <w:tc>
+          <w:tcPr>
+            <w:tcW w:w="1387" w:type="dxa"/>
+            <w:tcBorders>
+              <w:top w:val="single" w:sz="8" w:space="0" w:color="auto"/>
+              <w:left w:val="nil"/>
+              <w:bottom w:val="single" w:sz="8" w:space="0" w:color="auto"/>
+              <w:right w:val="nil"/>
+            </w:tcBorders>
+            <w:shd w:val="clear" w:color="auto" w:fill="auto"/>
+            <w:noWrap/>
+            <w:vAlign w:val="bottom"/>
+            <w:hideMark/>
+          </w:tcPr>
+          <w:p>
+            <w:pPr>
+              <w:spacing w:after="0" w:line="240" w:lineRule="auto"/>
+              <w:rPr>
+                <w:rFonts w:ascii="Calibri" w:eastAsia="Times New Roman" w:hAnsi="Calibri" w:cs="Calibri"/>
+                <w:color w:val="000000"/>
+                <w:lang w:eastAsia="en-CA"/>
+              </w:rPr>
+            </w:pPr>
+            <w:r>
+              <w:rPr>
+                <w:rFonts w:ascii="Calibri" w:eastAsia="Times New Roman" w:hAnsi="Calibri" w:cs="Calibri"/>
+                <w:color w:val="000000"/>
+                <w:lang w:eastAsia="en-CA"/>
+              </w:rPr>
+              <w:t>NEC et NOM</w:t>
+            </w:r>
+          </w:p>
+        </w:tc>
+        <w:tc>
+          <w:tcPr>
+            <w:tcW w:w="1387" w:type="dxa"/>
+            <w:tcBorders>
+              <w:top w:val="single" w:sz="8" w:space="0" w:color="auto"/>
+              <w:left w:val="nil"/>
+              <w:bottom w:val="single" w:sz="8" w:space="0" w:color="auto"/>
+              <w:right w:val="nil"/>
+            </w:tcBorders>
+            <w:shd w:val="clear" w:color="auto" w:fill="auto"/>
+            <w:noWrap/>
+            <w:vAlign w:val="bottom"/>
+            <w:hideMark/>
+          </w:tcPr>
+          <w:p>
+            <w:pPr>
+              <w:spacing w:after="0" w:line="240" w:lineRule="auto"/>
+              <w:rPr>
+                <w:rFonts w:ascii="Calibri" w:eastAsia="Times New Roman" w:hAnsi="Calibri" w:cs="Calibri"/>
+                <w:color w:val="000000"/>
+                <w:lang w:eastAsia="en-CA"/>
+              </w:rPr>
+            </w:pPr>
+            <w:r>
+              <w:rPr>
+                <w:rFonts w:ascii="Calibri" w:eastAsia="Times New Roman" w:hAnsi="Calibri" w:cs="Calibri"/>
+                <w:color w:val="000000"/>
+                <w:lang w:eastAsia="en-CA"/>
+              </w:rPr>
+              <w:t>NEC et CAC</w:t>
+            </w:r>
+          </w:p>
+        </w:tc>
+        <w:tc>
+          <w:tcPr>
+            <w:tcW w:w="1387" w:type="dxa"/>
+            <w:tcBorders>
+              <w:top w:val="single" w:sz="8" w:space="0" w:color="auto"/>
+              <w:left w:val="nil"/>
+              <w:bottom w:val="single" w:sz="8" w:space="0" w:color="auto"/>
+              <w:right w:val="single" w:sz="8" w:space="0" w:color="auto"/>
+            </w:tcBorders>
+            <w:shd w:val="clear" w:color="auto" w:fill="auto"/>
+            <w:noWrap/>
+            <w:vAlign w:val="bottom"/>
+            <w:hideMark/>
+          </w:tcPr>
+          <w:p>
+            <w:pPr>
+              <w:spacing w:after="0" w:line="240" w:lineRule="auto"/>
+              <w:rPr>
+                <w:rFonts w:ascii="Calibri" w:eastAsia="Times New Roman" w:hAnsi="Calibri" w:cs="Calibri"/>
+                <w:color w:val="000000"/>
+                <w:lang w:eastAsia="en-CA"/>
+              </w:rPr>
+            </w:pPr>
+            <w:r>
+              <w:rPr>
+                <w:rFonts w:ascii="Calibri" w:eastAsia="Times New Roman" w:hAnsi="Calibri" w:cs="Calibri"/>
+                <w:color w:val="000000"/>
+                <w:lang w:eastAsia="en-CA"/>
+              </w:rPr>
+              <w:t>NEC et DIT</w:t>
+            </w:r>
+          </w:p>
+        </w:tc>
+      </w:tr>
+      <w:tr>
+        <w:trPr>
+          <w:trHeight w:val="300"/>
+        </w:trPr>
+        <w:tc>
+          <w:tcPr>
+            <w:tcW w:w="2220" w:type="dxa"/>
+            <w:tcBorders>
+              <w:top w:val="single" w:sz="8" w:space="0" w:color="auto"/>
+              <w:left w:val="single" w:sz="8" w:space="0" w:color="auto"/>
+              <w:bottom w:val="single" w:sz="8" w:space="0" w:color="auto"/>
+              <w:right w:val="single" w:sz="8" w:space="0" w:color="auto"/>
+            </w:tcBorders>
+            <w:shd w:val="clear" w:color="auto" w:fill="auto"/>
+            <w:noWrap/>
+            <w:vAlign w:val="bottom"/>
+            <w:hideMark/>
+          </w:tcPr>
+          <w:p>
+            <w:pPr>
+              <w:spacing w:after="0" w:line="240" w:lineRule="auto"/>
+              <w:rPr>
+                <w:rFonts w:ascii="Calibri" w:eastAsia="Times New Roman" w:hAnsi="Calibri" w:cs="Calibri"/>
+                <w:color w:val="000000"/>
+                <w:lang w:eastAsia="en-CA"/>
+              </w:rPr>
+            </w:pPr>
+            <w:r>
+              <w:rPr>
+                <w:rFonts w:ascii="Calibri" w:eastAsia="Times New Roman" w:hAnsi="Calibri" w:cs="Calibri"/>
+                <w:color w:val="000000"/>
+                <w:lang w:eastAsia="en-CA"/>
+              </w:rPr>
+              <w:t xml:space="preserve">Spearman Coefficient </w:t>
+            </w:r>
+          </w:p>
+        </w:tc>
+        <w:tc>
+          <w:tcPr>
+            <w:tcW w:w="1387" w:type="dxa"/>
+            <w:tcBorders>
+              <w:top w:val="nil"/>
+              <w:left w:val="nil"/>
+              <w:bottom w:val="single" w:sz="8" w:space="0" w:color="auto"/>
+              <w:right w:val="nil"/>
+            </w:tcBorders>
+            <w:shd w:val="clear" w:color="auto" w:fill="auto"/>
+            <w:noWrap/>
+            <w:vAlign w:val="bottom"/>
+            <w:hideMark/>
+          </w:tcPr>
+          <w:p>
+            <w:pPr>
+              <w:spacing w:after="0" w:line="240" w:lineRule="auto"/>
+              <w:jc w:val="right"/>
+              <w:rPr>
+                <w:rFonts w:ascii="Calibri" w:eastAsia="Times New Roman" w:hAnsi="Calibri" w:cs="Calibri"/>
+                <w:color w:val="000000"/>
+                <w:lang w:eastAsia="en-CA"/>
+              </w:rPr>
+            </w:pPr>
+            <w:r>
+              <w:rPr>
+                <w:rFonts w:ascii="Calibri" w:eastAsia="Times New Roman" w:hAnsi="Calibri" w:cs="Calibri"/>
+                <w:color w:val="000000"/>
+                <w:lang w:eastAsia="en-CA"/>
+              </w:rPr>
+              <w:t>0.314992618</w:t>
+            </w:r>
+          </w:p>
+        </w:tc>
+        <w:tc>
+          <w:tcPr>
+            <w:tcW w:w="1387" w:type="dxa"/>
+            <w:tcBorders>
+              <w:top w:val="nil"/>
+              <w:left w:val="nil"/>
+              <w:bottom w:val="single" w:sz="8" w:space="0" w:color="auto"/>
+              <w:right w:val="nil"/>
+            </w:tcBorders>
+            <w:shd w:val="clear" w:color="auto" w:fill="auto"/>
+            <w:noWrap/>
+            <w:vAlign w:val="bottom"/>
+            <w:hideMark/>
+          </w:tcPr>
+          <w:p>
+            <w:pPr>
+              <w:spacing w:after="0" w:line="240" w:lineRule="auto"/>
+              <w:jc w:val="right"/>
+              <w:rPr>
+                <w:rFonts w:ascii="Calibri" w:eastAsia="Times New Roman" w:hAnsi="Calibri" w:cs="Calibri"/>
+                <w:color w:val="000000"/>
+                <w:lang w:eastAsia="en-CA"/>
+              </w:rPr>
+            </w:pPr>
+            <w:r>
+              <w:rPr>
+                <w:rFonts w:ascii="Calibri" w:eastAsia="Times New Roman" w:hAnsi="Calibri" w:cs="Calibri"/>
+                <w:color w:val="000000"/>
+                <w:lang w:eastAsia="en-CA"/>
+              </w:rPr>
+              <w:t>0.216015407</w:t>
+            </w:r>
+          </w:p>
+        </w:tc>
+        <w:tc>
+          <w:tcPr>
+            <w:tcW w:w="1387" w:type="dxa"/>
+            <w:tcBorders>
+              <w:top w:val="nil"/>
+              <w:left w:val="nil"/>
+              <w:bottom w:val="single" w:sz="8" w:space="0" w:color="auto"/>
+              <w:right w:val="single" w:sz="8" w:space="0" w:color="auto"/>
+            </w:tcBorders>
+            <w:shd w:val="clear" w:color="auto" w:fill="auto"/>
+            <w:noWrap/>
+            <w:vAlign w:val="bottom"/>
+            <w:hideMark/>
+          </w:tcPr>
+          <w:p>
+            <w:pPr>
+              <w:spacing w:after="0" w:line="240" w:lineRule="auto"/>
+              <w:jc w:val="right"/>
+              <w:rPr>
+                <w:rFonts w:ascii="Calibri" w:eastAsia="Times New Roman" w:hAnsi="Calibri" w:cs="Calibri"/>
+                <w:color w:val="000000"/>
+                <w:lang w:eastAsia="en-CA"/>
+              </w:rPr>
+            </w:pPr>
+            <w:r>
+              <w:rPr>
+                <w:rFonts w:ascii="Calibri" w:eastAsia="Times New Roman" w:hAnsi="Calibri" w:cs="Calibri"/>
+                <w:color w:val="000000"/>
+                <w:lang w:eastAsia="en-CA"/>
+              </w:rPr>
+              <w:t>0.225183507</w:t>
+            </w:r>
+          </w:p>
+        </w:tc>
+      </w:tr>
+    </w:tbl>
+    <w:p>
+      <w:pPr>
+        <w:tabs>
+          <w:tab w:val="left" w:pos="6521"/>
+        </w:tabs>
+        <w:rPr>
+          <w:rFonts w:asciiTheme="majorHAnsi" w:hAnsiTheme="majorHAnsi" w:cstheme="majorHAnsi"/>
+          <w:sz w:val="24"/>
+          <w:szCs w:val="24"/>
+          <w:lang w:val="fr-CA"/>
+        </w:rPr>
+      </w:pPr>
+    </w:p>
+    <w:p>
+      <w:pPr>
+        <w:tabs>
+          <w:tab w:val="left" w:pos="6521"/>
+        </w:tabs>
+        <w:rPr>
+          <w:rFonts w:asciiTheme="majorHAnsi" w:hAnsiTheme="majorHAnsi" w:cstheme="majorHAnsi"/>
+          <w:sz w:val="24"/>
+          <w:szCs w:val="24"/>
+          <w:lang w:val="fr-CA"/>
+        </w:rPr>
+      </w:pPr>
+    </w:p>
+    <w:tbl>
+      <w:tblPr>
+        <w:tblpPr w:leftFromText="180" w:rightFromText="180" w:vertAnchor="text" w:horzAnchor="page" w:tblpXSpec="center" w:tblpY="378"/>
+        <w:tblW w:w="6414" w:type="dxa"/>
+        <w:tblLook w:val="04A0" w:firstRow="1" w:lastRow="0" w:firstColumn="1" w:lastColumn="0" w:noHBand="0" w:noVBand="1"/>
+      </w:tblPr>
+      <w:tblGrid>
+        <w:gridCol w:w="2232"/>
+        <w:gridCol w:w="1394"/>
+        <w:gridCol w:w="1394"/>
+        <w:gridCol w:w="1394"/>
+      </w:tblGrid>
+      <w:tr>
+        <w:trPr>
+          <w:trHeight w:val="238"/>
+        </w:trPr>
+        <w:tc>
+          <w:tcPr>
+            <w:tcW w:w="2232" w:type="dxa"/>
+            <w:tcBorders>
+              <w:top w:val="nil"/>
+              <w:left w:val="nil"/>
+              <w:bottom w:val="single" w:sz="8" w:space="0" w:color="auto"/>
+              <w:right w:val="single" w:sz="8" w:space="0" w:color="auto"/>
+            </w:tcBorders>
+            <w:shd w:val="clear" w:color="auto" w:fill="auto"/>
+            <w:noWrap/>
+            <w:vAlign w:val="bottom"/>
+            <w:hideMark/>
+          </w:tcPr>
+          <w:p>
+            <w:pPr>
+              <w:spacing w:after="0" w:line="240" w:lineRule="auto"/>
+              <w:rPr>
+                <w:rFonts w:ascii="Calibri" w:eastAsia="Times New Roman" w:hAnsi="Calibri" w:cs="Calibri"/>
+                <w:color w:val="000000"/>
+                <w:lang w:eastAsia="en-CA"/>
+              </w:rPr>
+            </w:pPr>
+            <w:r>
+              <w:rPr>
+                <w:rFonts w:ascii="Calibri" w:eastAsia="Times New Roman" w:hAnsi="Calibri" w:cs="Calibri"/>
+                <w:color w:val="000000"/>
+                <w:lang w:eastAsia="en-CA"/>
+              </w:rPr>
+              <w:t> </w:t>
+            </w:r>
+          </w:p>
+        </w:tc>
+        <w:tc>
+          <w:tcPr>
+            <w:tcW w:w="1394" w:type="dxa"/>
+            <w:tcBorders>
+              <w:top w:val="single" w:sz="8" w:space="0" w:color="auto"/>
+              <w:left w:val="nil"/>
+              <w:bottom w:val="single" w:sz="8" w:space="0" w:color="auto"/>
+              <w:right w:val="nil"/>
+            </w:tcBorders>
+            <w:shd w:val="clear" w:color="auto" w:fill="auto"/>
+            <w:noWrap/>
+            <w:vAlign w:val="bottom"/>
+            <w:hideMark/>
+          </w:tcPr>
+          <w:p>
+            <w:pPr>
+              <w:spacing w:after="0" w:line="240" w:lineRule="auto"/>
+              <w:jc w:val="center"/>
+              <w:rPr>
+                <w:rFonts w:ascii="Calibri" w:eastAsia="Times New Roman" w:hAnsi="Calibri" w:cs="Calibri"/>
+                <w:color w:val="000000"/>
+                <w:lang w:eastAsia="en-CA"/>
+              </w:rPr>
+            </w:pPr>
+            <w:r>
+              <w:rPr>
+                <w:rFonts w:ascii="Calibri" w:eastAsia="Times New Roman" w:hAnsi="Calibri" w:cs="Calibri"/>
+                <w:color w:val="000000"/>
+                <w:lang w:eastAsia="en-CA"/>
+              </w:rPr>
+              <w:t>NEC et NOM</w:t>
+            </w:r>
+          </w:p>
+        </w:tc>
+        <w:tc>
+          <w:tcPr>
+            <w:tcW w:w="1394" w:type="dxa"/>
+            <w:tcBorders>
+              <w:top w:val="single" w:sz="8" w:space="0" w:color="auto"/>
+              <w:left w:val="nil"/>
+              <w:bottom w:val="single" w:sz="8" w:space="0" w:color="auto"/>
+              <w:right w:val="nil"/>
+            </w:tcBorders>
+            <w:shd w:val="clear" w:color="auto" w:fill="auto"/>
+            <w:noWrap/>
+            <w:vAlign w:val="bottom"/>
+            <w:hideMark/>
+          </w:tcPr>
+          <w:p>
+            <w:pPr>
+              <w:spacing w:after="0" w:line="240" w:lineRule="auto"/>
+              <w:rPr>
+                <w:rFonts w:ascii="Calibri" w:eastAsia="Times New Roman" w:hAnsi="Calibri" w:cs="Calibri"/>
+                <w:color w:val="000000"/>
+                <w:lang w:eastAsia="en-CA"/>
+              </w:rPr>
+            </w:pPr>
+            <w:r>
+              <w:rPr>
+                <w:rFonts w:ascii="Calibri" w:eastAsia="Times New Roman" w:hAnsi="Calibri" w:cs="Calibri"/>
+                <w:color w:val="000000"/>
+                <w:lang w:eastAsia="en-CA"/>
+              </w:rPr>
+              <w:t>NEC et CAC</w:t>
+            </w:r>
+          </w:p>
+        </w:tc>
+        <w:tc>
+          <w:tcPr>
+            <w:tcW w:w="1394" w:type="dxa"/>
+            <w:tcBorders>
+              <w:top w:val="single" w:sz="8" w:space="0" w:color="auto"/>
+              <w:left w:val="nil"/>
+              <w:bottom w:val="single" w:sz="8" w:space="0" w:color="auto"/>
+              <w:right w:val="single" w:sz="8" w:space="0" w:color="auto"/>
+            </w:tcBorders>
+            <w:shd w:val="clear" w:color="auto" w:fill="auto"/>
+            <w:noWrap/>
+            <w:vAlign w:val="bottom"/>
+            <w:hideMark/>
+          </w:tcPr>
+          <w:p>
+            <w:pPr>
+              <w:spacing w:after="0" w:line="240" w:lineRule="auto"/>
+              <w:rPr>
+                <w:rFonts w:ascii="Calibri" w:eastAsia="Times New Roman" w:hAnsi="Calibri" w:cs="Calibri"/>
+                <w:color w:val="000000"/>
+                <w:lang w:eastAsia="en-CA"/>
+              </w:rPr>
+            </w:pPr>
+            <w:r>
+              <w:rPr>
+                <w:rFonts w:ascii="Calibri" w:eastAsia="Times New Roman" w:hAnsi="Calibri" w:cs="Calibri"/>
+                <w:color w:val="000000"/>
+                <w:lang w:eastAsia="en-CA"/>
+              </w:rPr>
+              <w:t>NEC et DIT</w:t>
+            </w:r>
+          </w:p>
+        </w:tc>
+      </w:tr>
+      <w:tr>
+        <w:trPr>
+          <w:trHeight w:val="238"/>
+        </w:trPr>
+        <w:tc>
+          <w:tcPr>
+            <w:tcW w:w="2232" w:type="dxa"/>
+            <w:tcBorders>
+              <w:top w:val="nil"/>
+              <w:left w:val="single" w:sz="8" w:space="0" w:color="auto"/>
+              <w:bottom w:val="single" w:sz="8" w:space="0" w:color="auto"/>
+              <w:right w:val="single" w:sz="8" w:space="0" w:color="auto"/>
+            </w:tcBorders>
+            <w:shd w:val="clear" w:color="auto" w:fill="auto"/>
+            <w:noWrap/>
+            <w:vAlign w:val="bottom"/>
+            <w:hideMark/>
+          </w:tcPr>
+          <w:p>
+            <w:pPr>
+              <w:spacing w:after="0" w:line="240" w:lineRule="auto"/>
+              <w:rPr>
+                <w:rFonts w:ascii="Calibri" w:eastAsia="Times New Roman" w:hAnsi="Calibri" w:cs="Calibri"/>
+                <w:color w:val="000000"/>
+                <w:lang w:eastAsia="en-CA"/>
+              </w:rPr>
+            </w:pPr>
+            <w:r>
+              <w:rPr>
+                <w:rFonts w:ascii="Calibri" w:eastAsia="Times New Roman" w:hAnsi="Calibri" w:cs="Calibri"/>
+                <w:color w:val="000000"/>
+                <w:lang w:eastAsia="en-CA"/>
+              </w:rPr>
+              <w:t xml:space="preserve">Spearman Coefficient </w:t>
+            </w:r>
+          </w:p>
+        </w:tc>
+        <w:tc>
+          <w:tcPr>
+            <w:tcW w:w="1394" w:type="dxa"/>
+            <w:tcBorders>
+              <w:top w:val="nil"/>
+              <w:left w:val="nil"/>
+              <w:bottom w:val="single" w:sz="8" w:space="0" w:color="auto"/>
+              <w:right w:val="nil"/>
+            </w:tcBorders>
+            <w:shd w:val="clear" w:color="auto" w:fill="auto"/>
+            <w:noWrap/>
+            <w:vAlign w:val="bottom"/>
+            <w:hideMark/>
+          </w:tcPr>
+          <w:p>
+            <w:pPr>
+              <w:spacing w:after="0" w:line="240" w:lineRule="auto"/>
+              <w:jc w:val="right"/>
+              <w:rPr>
+                <w:rFonts w:ascii="Calibri" w:eastAsia="Times New Roman" w:hAnsi="Calibri" w:cs="Calibri"/>
+                <w:color w:val="000000"/>
+                <w:lang w:eastAsia="en-CA"/>
+              </w:rPr>
+            </w:pPr>
+            <w:r>
+              <w:rPr>
+                <w:rFonts w:ascii="Calibri" w:eastAsia="Times New Roman" w:hAnsi="Calibri" w:cs="Calibri"/>
+                <w:color w:val="000000"/>
+                <w:lang w:eastAsia="en-CA"/>
+              </w:rPr>
+              <w:t>0.396937052</w:t>
+            </w:r>
+          </w:p>
+        </w:tc>
+        <w:tc>
+          <w:tcPr>
+            <w:tcW w:w="1394" w:type="dxa"/>
+            <w:tcBorders>
+              <w:top w:val="nil"/>
+              <w:left w:val="nil"/>
+              <w:bottom w:val="single" w:sz="8" w:space="0" w:color="auto"/>
+              <w:right w:val="nil"/>
+            </w:tcBorders>
+            <w:shd w:val="clear" w:color="auto" w:fill="auto"/>
+            <w:noWrap/>
+            <w:vAlign w:val="bottom"/>
+            <w:hideMark/>
+          </w:tcPr>
+          <w:p>
+            <w:pPr>
+              <w:spacing w:after="0" w:line="240" w:lineRule="auto"/>
+              <w:jc w:val="right"/>
+              <w:rPr>
+                <w:rFonts w:ascii="Calibri" w:eastAsia="Times New Roman" w:hAnsi="Calibri" w:cs="Calibri"/>
+                <w:color w:val="000000"/>
+                <w:lang w:eastAsia="en-CA"/>
+              </w:rPr>
+            </w:pPr>
+            <w:r>
+              <w:rPr>
+                <w:rFonts w:ascii="Calibri" w:eastAsia="Times New Roman" w:hAnsi="Calibri" w:cs="Calibri"/>
+                <w:color w:val="000000"/>
+                <w:lang w:eastAsia="en-CA"/>
+              </w:rPr>
+              <w:t>0.242472242</w:t>
+            </w:r>
+          </w:p>
+        </w:tc>
+        <w:tc>
+          <w:tcPr>
+            <w:tcW w:w="1394" w:type="dxa"/>
+            <w:tcBorders>
+              <w:top w:val="nil"/>
+              <w:left w:val="nil"/>
+              <w:bottom w:val="single" w:sz="8" w:space="0" w:color="auto"/>
+              <w:right w:val="single" w:sz="8" w:space="0" w:color="auto"/>
+            </w:tcBorders>
+            <w:shd w:val="clear" w:color="auto" w:fill="auto"/>
+            <w:noWrap/>
+            <w:vAlign w:val="bottom"/>
+            <w:hideMark/>
+          </w:tcPr>
+          <w:p>
+            <w:pPr>
+              <w:spacing w:after="0" w:line="240" w:lineRule="auto"/>
+              <w:jc w:val="right"/>
+              <w:rPr>
+                <w:rFonts w:ascii="Calibri" w:eastAsia="Times New Roman" w:hAnsi="Calibri" w:cs="Calibri"/>
+                <w:color w:val="000000"/>
+                <w:lang w:eastAsia="en-CA"/>
+              </w:rPr>
+            </w:pPr>
+            <w:r>
+              <w:rPr>
+                <w:rFonts w:ascii="Calibri" w:eastAsia="Times New Roman" w:hAnsi="Calibri" w:cs="Calibri"/>
+                <w:color w:val="000000"/>
+                <w:lang w:eastAsia="en-CA"/>
+              </w:rPr>
+              <w:t>0.282848599</w:t>
+            </w:r>
+          </w:p>
+        </w:tc>
+      </w:tr>
+    </w:tbl>
+    <w:p>
+      <w:pPr>
+        <w:tabs>
+          <w:tab w:val="left" w:pos="6521"/>
+        </w:tabs>
+        <w:rPr>
+          <w:rFonts w:asciiTheme="majorHAnsi" w:hAnsiTheme="majorHAnsi" w:cstheme="majorHAnsi"/>
+          <w:sz w:val="24"/>
+          <w:szCs w:val="24"/>
+          <w:lang w:val="fr-CA"/>
+        </w:rPr>
+      </w:pPr>
+    </w:p>
+    <w:p>
+      <w:pPr>
+        <w:tabs>
+          <w:tab w:val="left" w:pos="6521"/>
+        </w:tabs>
+        <w:rPr>
+          <w:rFonts w:asciiTheme="majorHAnsi" w:hAnsiTheme="majorHAnsi" w:cstheme="majorHAnsi"/>
+          <w:sz w:val="24"/>
+          <w:szCs w:val="24"/>
+          <w:lang w:val="fr-CA"/>
+        </w:rPr>
+      </w:pPr>
+    </w:p>
+    <w:p>
+      <w:pPr>
+        <w:tabs>
+          <w:tab w:val="left" w:pos="6521"/>
+        </w:tabs>
+        <w:rPr>
+          <w:rFonts w:asciiTheme="majorHAnsi" w:hAnsiTheme="majorHAnsi" w:cstheme="majorHAnsi"/>
+          <w:sz w:val="24"/>
+          <w:szCs w:val="24"/>
+          <w:lang w:val="fr-CA"/>
+        </w:rPr>
+      </w:pPr>
       <w:bookmarkStart w:id="1" w:name="_GoBack"/>
       <w:bookmarkEnd w:id="1"/>
+    </w:p>
+    <w:p>
+      <w:pPr>
+        <w:tabs>
+          <w:tab w:val="left" w:pos="6521"/>
+        </w:tabs>
+        <w:rPr>
+          <w:rFonts w:asciiTheme="majorHAnsi" w:hAnsiTheme="majorHAnsi" w:cstheme="majorHAnsi"/>
+          <w:sz w:val="24"/>
+          <w:szCs w:val="24"/>
+          <w:lang w:val="fr-CA"/>
+        </w:rPr>
+      </w:pPr>
+      <w:r>
+        <w:rPr>
+          <w:rFonts w:asciiTheme="majorHAnsi" w:hAnsiTheme="majorHAnsi" w:cstheme="majorHAnsi"/>
+          <w:sz w:val="24"/>
+          <w:szCs w:val="24"/>
+          <w:lang w:val="fr-CA"/>
+        </w:rPr>
+        <w:t xml:space="preserve">En regardant les droites de régressions linéaires des métriques (voir </w:t>
+      </w:r>
+      <w:hyperlink w:anchor="_ANNEXE_3_:" w:history="1">
+        <w:r>
+          <w:rPr>
+            <w:rStyle w:val="Hyperlink"/>
+            <w:rFonts w:asciiTheme="majorHAnsi" w:hAnsiTheme="majorHAnsi" w:cstheme="majorHAnsi"/>
+            <w:sz w:val="24"/>
+            <w:szCs w:val="24"/>
+            <w:lang w:val="fr-CA"/>
+          </w:rPr>
+          <w:t>A</w:t>
+        </w:r>
+        <w:r>
+          <w:rPr>
+            <w:rStyle w:val="Hyperlink"/>
+            <w:rFonts w:asciiTheme="majorHAnsi" w:hAnsiTheme="majorHAnsi" w:cstheme="majorHAnsi"/>
+            <w:sz w:val="24"/>
+            <w:szCs w:val="24"/>
+            <w:lang w:val="fr-CA"/>
+          </w:rPr>
+          <w:t>nnexe 3</w:t>
+        </w:r>
+      </w:hyperlink>
+      <w:r>
+        <w:rPr>
+          <w:rFonts w:asciiTheme="majorHAnsi" w:hAnsiTheme="majorHAnsi" w:cstheme="majorHAnsi"/>
+          <w:sz w:val="24"/>
+          <w:szCs w:val="24"/>
+          <w:lang w:val="fr-CA"/>
+        </w:rPr>
+        <w:t>-</w:t>
+      </w:r>
+      <w:hyperlink w:anchor="_ANNEXE_3_:_1" w:history="1">
+        <w:r>
+          <w:rPr>
+            <w:rStyle w:val="Hyperlink"/>
+            <w:rFonts w:asciiTheme="majorHAnsi" w:hAnsiTheme="majorHAnsi" w:cstheme="majorHAnsi"/>
+            <w:sz w:val="24"/>
+            <w:szCs w:val="24"/>
+            <w:lang w:val="fr-CA"/>
+          </w:rPr>
+          <w:t>4</w:t>
+        </w:r>
+      </w:hyperlink>
+      <w:r>
+        <w:rPr>
+          <w:rFonts w:asciiTheme="majorHAnsi" w:hAnsiTheme="majorHAnsi" w:cstheme="majorHAnsi"/>
+          <w:sz w:val="24"/>
+          <w:szCs w:val="24"/>
+          <w:lang w:val="fr-CA"/>
+        </w:rPr>
+        <w:t>), nous sommes en mesure de voir qu’aucune de ces dernières semblent linéaire</w:t>
+      </w:r>
+      <w:r>
+        <w:rPr>
+          <w:rFonts w:asciiTheme="majorHAnsi" w:hAnsiTheme="majorHAnsi" w:cstheme="majorHAnsi"/>
+          <w:sz w:val="24"/>
+          <w:szCs w:val="24"/>
+          <w:lang w:val="fr-CA"/>
+        </w:rPr>
+        <w:t xml:space="preserve">. </w:t>
+      </w:r>
     </w:p>
     <w:p>
       <w:pPr>
@@ -5236,50 +6047,36 @@
     </w:p>
     <w:p>
       <w:pPr>
-        <w:tabs>
-          <w:tab w:val="left" w:pos="6521"/>
-        </w:tabs>
+        <w:pStyle w:val="Heading2"/>
         <w:jc w:val="center"/>
         <w:rPr>
-          <w:rFonts w:asciiTheme="majorHAnsi" w:hAnsiTheme="majorHAnsi" w:cstheme="majorHAnsi"/>
+          <w:color w:val="auto"/>
+          <w:lang w:val="fr-CA"/>
+        </w:rPr>
+      </w:pPr>
+      <w:bookmarkStart w:id="2" w:name="_ANNEXE_1_:"/>
+      <w:bookmarkEnd w:id="2"/>
+      <w:r>
+        <w:rPr>
+          <w:rStyle w:val="TitleChar"/>
+          <w:color w:val="auto"/>
           <w:sz w:val="28"/>
           <w:szCs w:val="28"/>
           <w:lang w:val="fr-CA"/>
         </w:rPr>
-      </w:pPr>
-      <w:r>
-        <w:rPr>
-          <w:rStyle w:val="TitleChar"/>
-          <w:sz w:val="28"/>
-          <w:szCs w:val="28"/>
-          <w:lang w:val="fr-CA"/>
-        </w:rPr>
         <w:lastRenderedPageBreak/>
-        <w:t>ANNEXE</w:t>
-      </w:r>
-      <w:r>
-        <w:rPr>
-          <w:rStyle w:val="TitleChar"/>
-          <w:sz w:val="28"/>
-          <w:szCs w:val="28"/>
-          <w:lang w:val="fr-CA"/>
-        </w:rPr>
-        <w:t xml:space="preserve"> 1 </w:t>
-      </w:r>
-      <w:r>
-        <w:rPr>
-          <w:rFonts w:asciiTheme="majorHAnsi" w:hAnsiTheme="majorHAnsi" w:cstheme="majorHAnsi"/>
-          <w:sz w:val="28"/>
-          <w:szCs w:val="28"/>
+        <w:t xml:space="preserve">ANNEXE 1 </w:t>
+      </w:r>
+      <w:r>
+        <w:rPr>
+          <w:color w:val="auto"/>
           <w:lang w:val="fr-CA"/>
         </w:rPr>
         <w:t>:</w:t>
       </w:r>
       <w:r>
         <w:rPr>
-          <w:rFonts w:asciiTheme="majorHAnsi" w:hAnsiTheme="majorHAnsi" w:cstheme="majorHAnsi"/>
-          <w:sz w:val="28"/>
-          <w:szCs w:val="28"/>
+          <w:color w:val="auto"/>
           <w:lang w:val="fr-CA"/>
         </w:rPr>
         <w:t xml:space="preserve"> Calcul de la moyenne et médiane</w:t>
@@ -5673,6 +6470,7 @@
         <w:tabs>
           <w:tab w:val="left" w:pos="6521"/>
         </w:tabs>
+        <w:jc w:val="center"/>
         <w:rPr>
           <w:rStyle w:val="TitleChar"/>
           <w:sz w:val="28"/>
@@ -5686,18 +6484,30 @@
         <w:tabs>
           <w:tab w:val="left" w:pos="6521"/>
         </w:tabs>
-        <w:jc w:val="center"/>
-        <w:rPr>
-          <w:rFonts w:asciiTheme="majorHAnsi" w:hAnsiTheme="majorHAnsi" w:cstheme="majorHAnsi"/>
+        <w:rPr>
+          <w:rStyle w:val="TitleChar"/>
           <w:sz w:val="28"/>
           <w:szCs w:val="28"/>
           <w:lang w:val="fr-CA"/>
         </w:rPr>
       </w:pPr>
+    </w:p>
+    <w:p>
+      <w:pPr>
+        <w:pStyle w:val="Heading1"/>
+        <w:jc w:val="center"/>
+        <w:rPr>
+          <w:color w:val="auto"/>
+          <w:lang w:val="fr-CA"/>
+        </w:rPr>
+      </w:pPr>
+      <w:bookmarkStart w:id="3" w:name="_ANNEXE_2_:"/>
+      <w:bookmarkEnd w:id="3"/>
       <w:r>
         <w:rPr>
           <w:rStyle w:val="TitleChar"/>
           <w:noProof/>
+          <w:color w:val="auto"/>
           <w:sz w:val="28"/>
           <w:szCs w:val="28"/>
         </w:rPr>
@@ -5768,6 +6578,7 @@
       <w:r>
         <w:rPr>
           <w:rStyle w:val="TitleChar"/>
+          <w:color w:val="auto"/>
           <w:sz w:val="28"/>
           <w:szCs w:val="28"/>
           <w:lang w:val="fr-CA"/>
@@ -5777,6 +6588,7 @@
       <w:r>
         <w:rPr>
           <w:rStyle w:val="TitleChar"/>
+          <w:color w:val="auto"/>
           <w:sz w:val="28"/>
           <w:szCs w:val="28"/>
           <w:lang w:val="fr-CA"/>
@@ -5786,6 +6598,7 @@
       <w:r>
         <w:rPr>
           <w:rStyle w:val="TitleChar"/>
+          <w:color w:val="auto"/>
           <w:sz w:val="28"/>
           <w:szCs w:val="28"/>
           <w:lang w:val="fr-CA"/>
@@ -5794,7 +6607,7 @@
       </w:r>
       <w:r>
         <w:rPr>
-          <w:rFonts w:asciiTheme="majorHAnsi" w:hAnsiTheme="majorHAnsi" w:cstheme="majorHAnsi"/>
+          <w:color w:val="auto"/>
           <w:sz w:val="12"/>
           <w:szCs w:val="12"/>
           <w:lang w:val="fr-CA"/>
@@ -5803,18 +6616,14 @@
       </w:r>
       <w:r>
         <w:rPr>
-          <w:rFonts w:asciiTheme="majorHAnsi" w:hAnsiTheme="majorHAnsi" w:cstheme="majorHAnsi"/>
-          <w:sz w:val="28"/>
-          <w:szCs w:val="28"/>
+          <w:color w:val="auto"/>
           <w:lang w:val="fr-CA"/>
         </w:rPr>
         <w:t>:</w:t>
       </w:r>
       <w:r>
         <w:rPr>
-          <w:rFonts w:asciiTheme="majorHAnsi" w:hAnsiTheme="majorHAnsi" w:cstheme="majorHAnsi"/>
-          <w:sz w:val="28"/>
-          <w:szCs w:val="28"/>
+          <w:color w:val="auto"/>
           <w:lang w:val="fr-CA"/>
         </w:rPr>
         <w:t xml:space="preserve"> Fréquence des métriques pour évaluer la distribution</w:t>
@@ -6370,37 +7179,30 @@
     </w:p>
     <w:p>
       <w:pPr>
-        <w:tabs>
-          <w:tab w:val="left" w:pos="6521"/>
-        </w:tabs>
+        <w:pStyle w:val="Heading1"/>
         <w:jc w:val="center"/>
         <w:rPr>
           <w:noProof/>
-          <w:lang w:val="fr-CA"/>
-        </w:rPr>
-      </w:pPr>
+          <w:color w:val="auto"/>
+          <w:lang w:val="fr-CA"/>
+        </w:rPr>
+      </w:pPr>
+      <w:bookmarkStart w:id="4" w:name="_ANNEXE_3_:"/>
+      <w:bookmarkEnd w:id="4"/>
       <w:r>
         <w:rPr>
           <w:rStyle w:val="TitleChar"/>
+          <w:color w:val="auto"/>
           <w:sz w:val="28"/>
           <w:szCs w:val="28"/>
           <w:lang w:val="fr-CA"/>
         </w:rPr>
         <w:lastRenderedPageBreak/>
-        <w:t>ANNEXE</w:t>
-      </w:r>
-      <w:r>
-        <w:rPr>
-          <w:rStyle w:val="TitleChar"/>
-          <w:sz w:val="28"/>
-          <w:szCs w:val="28"/>
-          <w:lang w:val="fr-CA"/>
-        </w:rPr>
-        <w:t> 3</w:t>
-      </w:r>
-      <w:r>
-        <w:rPr>
-          <w:rFonts w:asciiTheme="majorHAnsi" w:hAnsiTheme="majorHAnsi" w:cstheme="majorHAnsi"/>
+        <w:t>ANNEXE 3</w:t>
+      </w:r>
+      <w:r>
+        <w:rPr>
+          <w:color w:val="auto"/>
           <w:sz w:val="12"/>
           <w:szCs w:val="12"/>
           <w:lang w:val="fr-CA"/>
@@ -6409,36 +7211,21 @@
       </w:r>
       <w:r>
         <w:rPr>
-          <w:rFonts w:asciiTheme="majorHAnsi" w:hAnsiTheme="majorHAnsi" w:cstheme="majorHAnsi"/>
-          <w:sz w:val="28"/>
-          <w:szCs w:val="28"/>
-          <w:lang w:val="fr-CA"/>
-        </w:rPr>
-        <w:t>:</w:t>
-      </w:r>
-      <w:r>
-        <w:rPr>
-          <w:rFonts w:asciiTheme="majorHAnsi" w:hAnsiTheme="majorHAnsi" w:cstheme="majorHAnsi"/>
-          <w:sz w:val="28"/>
-          <w:szCs w:val="28"/>
-          <w:lang w:val="fr-CA"/>
-        </w:rPr>
-        <w:t xml:space="preserve"> Droite de régression linéaire </w:t>
-      </w:r>
-      <w:r>
-        <w:rPr>
-          <w:rFonts w:asciiTheme="majorHAnsi" w:hAnsiTheme="majorHAnsi" w:cstheme="majorHAnsi"/>
-          <w:sz w:val="28"/>
-          <w:szCs w:val="28"/>
+          <w:color w:val="auto"/>
+          <w:lang w:val="fr-CA"/>
+        </w:rPr>
+        <w:t xml:space="preserve">: Droite de régression linéaire </w:t>
+      </w:r>
+      <w:r>
+        <w:rPr>
+          <w:color w:val="auto"/>
           <w:lang w:val="fr-CA"/>
         </w:rPr>
         <w:t>avec</w:t>
       </w:r>
       <w:r>
         <w:rPr>
-          <w:rFonts w:asciiTheme="majorHAnsi" w:hAnsiTheme="majorHAnsi" w:cstheme="majorHAnsi"/>
-          <w:sz w:val="28"/>
-          <w:szCs w:val="28"/>
+          <w:color w:val="auto"/>
           <w:lang w:val="fr-CA"/>
         </w:rPr>
         <w:t xml:space="preserve"> valeur aberrante</w:t>
@@ -6967,37 +7754,40 @@
     </w:p>
     <w:p>
       <w:pPr>
-        <w:tabs>
-          <w:tab w:val="left" w:pos="6521"/>
-        </w:tabs>
+        <w:pStyle w:val="Heading1"/>
         <w:jc w:val="center"/>
         <w:rPr>
           <w:noProof/>
-          <w:lang w:val="fr-CA"/>
-        </w:rPr>
-      </w:pPr>
+          <w:color w:val="auto"/>
+          <w:lang w:val="fr-CA"/>
+        </w:rPr>
+      </w:pPr>
+      <w:bookmarkStart w:id="5" w:name="_ANNEXE_3_:_1"/>
+      <w:bookmarkEnd w:id="5"/>
       <w:r>
         <w:rPr>
           <w:rStyle w:val="TitleChar"/>
+          <w:color w:val="auto"/>
           <w:sz w:val="28"/>
           <w:szCs w:val="28"/>
           <w:lang w:val="fr-CA"/>
         </w:rPr>
         <w:lastRenderedPageBreak/>
-        <w:t>ANNEXE</w:t>
+        <w:t>ANNEXE </w:t>
       </w:r>
       <w:r>
         <w:rPr>
           <w:rStyle w:val="TitleChar"/>
+          <w:color w:val="auto"/>
           <w:sz w:val="28"/>
           <w:szCs w:val="28"/>
           <w:lang w:val="fr-CA"/>
         </w:rPr>
-        <w:t> 3</w:t>
-      </w:r>
-      <w:r>
-        <w:rPr>
-          <w:rFonts w:asciiTheme="majorHAnsi" w:hAnsiTheme="majorHAnsi" w:cstheme="majorHAnsi"/>
+        <w:t>4</w:t>
+      </w:r>
+      <w:r>
+        <w:rPr>
+          <w:color w:val="auto"/>
           <w:sz w:val="12"/>
           <w:szCs w:val="12"/>
           <w:lang w:val="fr-CA"/>
@@ -7006,21 +7796,10 @@
       </w:r>
       <w:r>
         <w:rPr>
-          <w:rFonts w:asciiTheme="majorHAnsi" w:hAnsiTheme="majorHAnsi" w:cstheme="majorHAnsi"/>
-          <w:sz w:val="28"/>
-          <w:szCs w:val="28"/>
-          <w:lang w:val="fr-CA"/>
-        </w:rPr>
-        <w:t>:</w:t>
-      </w:r>
-      <w:r>
-        <w:rPr>
-          <w:rFonts w:asciiTheme="majorHAnsi" w:hAnsiTheme="majorHAnsi" w:cstheme="majorHAnsi"/>
-          <w:sz w:val="28"/>
-          <w:szCs w:val="28"/>
-          <w:lang w:val="fr-CA"/>
-        </w:rPr>
-        <w:t xml:space="preserve"> Droite de régression linéaire sans valeur aberrante</w:t>
+          <w:color w:val="auto"/>
+          <w:lang w:val="fr-CA"/>
+        </w:rPr>
+        <w:t>: Droite de régression linéaire sans valeur aberrante</w:t>
       </w:r>
     </w:p>
     <w:p>
@@ -7793,6 +8572,49 @@
     <w:name w:val="Normal"/>
     <w:qFormat/>
   </w:style>
+  <w:style w:type="paragraph" w:styleId="Heading1">
+    <w:name w:val="heading 1"/>
+    <w:basedOn w:val="Normal"/>
+    <w:next w:val="Normal"/>
+    <w:link w:val="Heading1Char"/>
+    <w:uiPriority w:val="9"/>
+    <w:qFormat/>
+    <w:rsid w:val="00A53D88"/>
+    <w:pPr>
+      <w:keepNext/>
+      <w:keepLines/>
+      <w:spacing w:before="240" w:after="0"/>
+      <w:outlineLvl w:val="0"/>
+    </w:pPr>
+    <w:rPr>
+      <w:rFonts w:asciiTheme="majorHAnsi" w:eastAsiaTheme="majorEastAsia" w:hAnsiTheme="majorHAnsi" w:cstheme="majorBidi"/>
+      <w:color w:val="2F5496" w:themeColor="accent1" w:themeShade="BF"/>
+      <w:sz w:val="32"/>
+      <w:szCs w:val="32"/>
+    </w:rPr>
+  </w:style>
+  <w:style w:type="paragraph" w:styleId="Heading2">
+    <w:name w:val="heading 2"/>
+    <w:basedOn w:val="Normal"/>
+    <w:next w:val="Normal"/>
+    <w:link w:val="Heading2Char"/>
+    <w:uiPriority w:val="9"/>
+    <w:unhideWhenUsed/>
+    <w:qFormat/>
+    <w:rsid w:val="00A53D88"/>
+    <w:pPr>
+      <w:keepNext/>
+      <w:keepLines/>
+      <w:spacing w:before="40" w:after="0"/>
+      <w:outlineLvl w:val="1"/>
+    </w:pPr>
+    <w:rPr>
+      <w:rFonts w:asciiTheme="majorHAnsi" w:eastAsiaTheme="majorEastAsia" w:hAnsiTheme="majorHAnsi" w:cstheme="majorBidi"/>
+      <w:color w:val="2F5496" w:themeColor="accent1" w:themeShade="BF"/>
+      <w:sz w:val="26"/>
+      <w:szCs w:val="26"/>
+    </w:rPr>
+  </w:style>
   <w:style w:type="character" w:default="1" w:styleId="DefaultParagraphFont">
     <w:name w:val="Default Paragraph Font"/>
     <w:uiPriority w:val="1"/>
@@ -7948,6 +8770,32 @@
     <w:link w:val="Footer"/>
     <w:uiPriority w:val="99"/>
     <w:rsid w:val="000673AA"/>
+  </w:style>
+  <w:style w:type="character" w:customStyle="1" w:styleId="Heading2Char">
+    <w:name w:val="Heading 2 Char"/>
+    <w:basedOn w:val="DefaultParagraphFont"/>
+    <w:link w:val="Heading2"/>
+    <w:uiPriority w:val="9"/>
+    <w:rsid w:val="00A53D88"/>
+    <w:rPr>
+      <w:rFonts w:asciiTheme="majorHAnsi" w:eastAsiaTheme="majorEastAsia" w:hAnsiTheme="majorHAnsi" w:cstheme="majorBidi"/>
+      <w:color w:val="2F5496" w:themeColor="accent1" w:themeShade="BF"/>
+      <w:sz w:val="26"/>
+      <w:szCs w:val="26"/>
+    </w:rPr>
+  </w:style>
+  <w:style w:type="character" w:customStyle="1" w:styleId="Heading1Char">
+    <w:name w:val="Heading 1 Char"/>
+    <w:basedOn w:val="DefaultParagraphFont"/>
+    <w:link w:val="Heading1"/>
+    <w:uiPriority w:val="9"/>
+    <w:rsid w:val="00A53D88"/>
+    <w:rPr>
+      <w:rFonts w:asciiTheme="majorHAnsi" w:eastAsiaTheme="majorEastAsia" w:hAnsiTheme="majorHAnsi" w:cstheme="majorBidi"/>
+      <w:color w:val="2F5496" w:themeColor="accent1" w:themeShade="BF"/>
+      <w:sz w:val="32"/>
+      <w:szCs w:val="32"/>
+    </w:rPr>
   </w:style>
 </w:styles>
 </file>
@@ -8252,7 +9100,7 @@
 </file>
 
 <file path=customXml/itemProps1.xml><?xml version="1.0" encoding="utf-8"?>
-<ds:datastoreItem xmlns:ds="http://schemas.openxmlformats.org/officeDocument/2006/customXml" ds:itemID="{D266A883-81BE-4066-90C9-C2D3FC1AE2E3}">
+<ds:datastoreItem xmlns:ds="http://schemas.openxmlformats.org/officeDocument/2006/customXml" ds:itemID="{D7C5636E-CFA3-4B7F-AA66-961A6075D0AF}">
   <ds:schemaRefs>
     <ds:schemaRef ds:uri="http://schemas.openxmlformats.org/officeDocument/2006/bibliography"/>
   </ds:schemaRefs>

</xml_diff>

<commit_message>
retrait du java + modif rapport + nom equipe
</commit_message>
<xml_diff>
--- a/rapport-TP2.docx
+++ b/rapport-TP2.docx
@@ -3894,27 +3894,6 @@
           <w:rFonts w:asciiTheme="majorHAnsi" w:hAnsiTheme="majorHAnsi" w:cstheme="majorHAnsi"/>
           <w:lang w:val="fr-CA"/>
         </w:rPr>
-        <w:t xml:space="preserve"> a</w:t>
-      </w:r>
-      <w:r>
-        <w:rPr>
-          <w:rFonts w:asciiTheme="majorHAnsi" w:hAnsiTheme="majorHAnsi" w:cstheme="majorHAnsi"/>
-          <w:lang w:val="fr-CA"/>
-        </w:rPr>
-        <w:t xml:space="preserve"> qu’une seule occurrence d’un phénomène, ce dernier est les 30 classes que nous avons collecté</w:t>
-      </w:r>
-      <w:r>
-        <w:rPr>
-          <w:rFonts w:asciiTheme="majorHAnsi" w:hAnsiTheme="majorHAnsi" w:cstheme="majorHAnsi"/>
-          <w:lang w:val="fr-CA"/>
-        </w:rPr>
-        <w:t>es</w:t>
-      </w:r>
-      <w:r>
-        <w:rPr>
-          <w:rFonts w:asciiTheme="majorHAnsi" w:hAnsiTheme="majorHAnsi" w:cstheme="majorHAnsi"/>
-          <w:lang w:val="fr-CA"/>
-        </w:rPr>
         <w:t xml:space="preserve"> </w:t>
       </w:r>
       <w:r>
@@ -3922,7 +3901,35 @@
           <w:rFonts w:asciiTheme="majorHAnsi" w:hAnsiTheme="majorHAnsi" w:cstheme="majorHAnsi"/>
           <w:lang w:val="fr-CA"/>
         </w:rPr>
-        <w:t>1 seule fois</w:t>
+        <w:t>n’</w:t>
+      </w:r>
+      <w:r>
+        <w:rPr>
+          <w:rFonts w:asciiTheme="majorHAnsi" w:hAnsiTheme="majorHAnsi" w:cstheme="majorHAnsi"/>
+          <w:lang w:val="fr-CA"/>
+        </w:rPr>
+        <w:t>a</w:t>
+      </w:r>
+      <w:r>
+        <w:rPr>
+          <w:rFonts w:asciiTheme="majorHAnsi" w:hAnsiTheme="majorHAnsi" w:cstheme="majorHAnsi"/>
+          <w:lang w:val="fr-CA"/>
+        </w:rPr>
+        <w:t xml:space="preserve"> qu’une seule occurrence d’un phénomène</w:t>
+      </w:r>
+      <w:r>
+        <w:rPr>
+          <w:rFonts w:asciiTheme="majorHAnsi" w:hAnsiTheme="majorHAnsi" w:cstheme="majorHAnsi"/>
+          <w:lang w:val="fr-CA"/>
+        </w:rPr>
+        <w:t xml:space="preserve">, ce dernier est la collecte unique </w:t>
+      </w:r>
+      <w:r>
+        <w:rPr>
+          <w:rFonts w:asciiTheme="majorHAnsi" w:hAnsiTheme="majorHAnsi" w:cstheme="majorHAnsi"/>
+          <w:lang w:val="fr-CA"/>
+        </w:rPr>
+        <w:t>30 classes</w:t>
       </w:r>
       <w:r>
         <w:rPr>
@@ -4857,6 +4864,18 @@
         <w:spacing w:after="0" w:line="276" w:lineRule="auto"/>
         <w:textAlignment w:val="baseline"/>
         <w:rPr>
+          <w:rFonts w:asciiTheme="majorHAnsi" w:hAnsiTheme="majorHAnsi" w:cstheme="majorHAnsi"/>
+          <w:sz w:val="24"/>
+          <w:szCs w:val="24"/>
+          <w:lang w:val="fr-CA"/>
+        </w:rPr>
+      </w:pPr>
+    </w:p>
+    <w:p>
+      <w:pPr>
+        <w:spacing w:after="0" w:line="276" w:lineRule="auto"/>
+        <w:textAlignment w:val="baseline"/>
+        <w:rPr>
           <w:rFonts w:asciiTheme="majorHAnsi" w:eastAsia="Times New Roman" w:hAnsiTheme="majorHAnsi" w:cstheme="majorHAnsi"/>
           <w:sz w:val="24"/>
           <w:szCs w:val="24"/>
@@ -5272,7 +5291,18 @@
           <w:szCs w:val="24"/>
           <w:lang w:val="fr-CA"/>
         </w:rPr>
-        <w:t xml:space="preserve">. Ensuite, nous avons été en mesure de calculer de coefficient de corrélation de rang de </w:t>
+        <w:t xml:space="preserve">. Ensuite, nous avons été en mesure de calculer </w:t>
+      </w:r>
+      <w:bookmarkStart w:id="1" w:name="_GoBack"/>
+      <w:bookmarkEnd w:id="1"/>
+      <w:r>
+        <w:rPr>
+          <w:rFonts w:asciiTheme="majorHAnsi" w:hAnsiTheme="majorHAnsi" w:cstheme="majorHAnsi"/>
+          <w:sz w:val="24"/>
+          <w:szCs w:val="24"/>
+          <w:lang w:val="fr-CA"/>
+        </w:rPr>
+        <w:t xml:space="preserve">de coefficient de corrélation de rang de </w:t>
       </w:r>
       <w:r>
         <w:rPr>
@@ -6164,7 +6194,7 @@
               <w:szCs w:val="24"/>
               <w:lang w:val="fr-CA"/>
             </w:rPr>
-            <m:t xml:space="preserve"> =r</m:t>
+            <m:t>=r</m:t>
           </m:r>
           <m:sSub>
             <m:sSubPr>
@@ -8349,8 +8379,8 @@
           <w:lang w:val="fr-CA"/>
         </w:rPr>
       </w:pPr>
-      <w:bookmarkStart w:id="1" w:name="_ANNEXE_2_:"/>
-      <w:bookmarkEnd w:id="1"/>
+      <w:bookmarkStart w:id="2" w:name="_ANNEXE_2_:"/>
+      <w:bookmarkEnd w:id="2"/>
       <w:r>
         <w:rPr>
           <w:rStyle w:val="TitleChar"/>
@@ -8484,7 +8514,6 @@
           <w:lang w:val="fr-CA"/>
         </w:rPr>
       </w:pPr>
-      <w:bookmarkStart w:id="2" w:name="_GoBack"/>
       <w:r>
         <w:rPr>
           <w:noProof/>
@@ -8547,7 +8576,6 @@
           </wp:anchor>
         </w:drawing>
       </w:r>
-      <w:bookmarkEnd w:id="2"/>
     </w:p>
     <w:p>
       <w:pPr>
@@ -36874,7 +36902,7 @@
 </file>
 
 <file path=customXml/itemProps1.xml><?xml version="1.0" encoding="utf-8"?>
-<ds:datastoreItem xmlns:ds="http://schemas.openxmlformats.org/officeDocument/2006/customXml" ds:itemID="{805B28CB-DA43-4DCF-B1EC-C053EAD4CF9D}">
+<ds:datastoreItem xmlns:ds="http://schemas.openxmlformats.org/officeDocument/2006/customXml" ds:itemID="{5BF1DB37-CEB4-4213-94A5-84C72C66483C}">
   <ds:schemaRefs>
     <ds:schemaRef ds:uri="http://schemas.openxmlformats.org/officeDocument/2006/bibliography"/>
   </ds:schemaRefs>

</xml_diff>

<commit_message>
Correction d'erreur dans antidote
</commit_message>
<xml_diff>
--- a/rapport-TP2.docx
+++ b/rapport-TP2.docx
@@ -34,27 +34,7 @@
           <w:lang w:val="fr-CA"/>
         </w:rPr>
         <w:tab/>
-        <w:t xml:space="preserve">Julien </w:t>
-      </w:r>
-      <w:proofErr w:type="spellStart"/>
-      <w:r>
-        <w:rPr>
-          <w:rFonts w:asciiTheme="majorHAnsi" w:hAnsiTheme="majorHAnsi" w:cstheme="majorHAnsi"/>
-          <w:sz w:val="24"/>
-          <w:szCs w:val="24"/>
-          <w:lang w:val="fr-CA"/>
-        </w:rPr>
-        <w:t>Lanctôt</w:t>
-      </w:r>
-      <w:proofErr w:type="spellEnd"/>
-      <w:r>
-        <w:rPr>
-          <w:rFonts w:asciiTheme="majorHAnsi" w:hAnsiTheme="majorHAnsi" w:cstheme="majorHAnsi"/>
-          <w:sz w:val="24"/>
-          <w:szCs w:val="24"/>
-          <w:lang w:val="fr-CA"/>
-        </w:rPr>
-        <w:t xml:space="preserve"> (20</w:t>
+        <w:t>Julien Lanctôt (20</w:t>
       </w:r>
       <w:r>
         <w:rPr>
@@ -169,7 +149,14 @@
           <w:rFonts w:asciiTheme="majorHAnsi" w:hAnsiTheme="majorHAnsi" w:cstheme="majorHAnsi"/>
           <w:lang w:val="fr-CA"/>
         </w:rPr>
-        <w:t>Ici, nous pouvons voir la représentation des boîtes</w:t>
+        <w:t xml:space="preserve">Ici, nous pouvons voir la représentation des </w:t>
+      </w:r>
+      <w:r>
+        <w:rPr>
+          <w:rFonts w:asciiTheme="majorHAnsi" w:hAnsiTheme="majorHAnsi" w:cstheme="majorHAnsi"/>
+          <w:lang w:val="fr-CA"/>
+        </w:rPr>
+        <w:t>boites</w:t>
       </w:r>
       <w:r>
         <w:rPr>
@@ -3673,6 +3660,8 @@
           <w:lang w:val="fr-CA"/>
         </w:rPr>
       </w:pPr>
+      <w:bookmarkStart w:id="1" w:name="_GoBack"/>
+      <w:bookmarkEnd w:id="1"/>
       <w:r>
         <w:rPr>
           <w:noProof/>
@@ -3752,7 +3741,21 @@
           <w:rFonts w:asciiTheme="majorHAnsi" w:hAnsiTheme="majorHAnsi" w:cstheme="majorHAnsi"/>
           <w:lang w:val="fr-CA"/>
         </w:rPr>
-        <w:t xml:space="preserve">Pour ce qui concerne la distribution, on peut remarquer que NOM et CAC contiennent des donnée aberrantes respectivement </w:t>
+        <w:t>Pour ce qui concerne la distribution, on peut remarquer que NOM et CAC contiennent des donnée</w:t>
+      </w:r>
+      <w:r>
+        <w:rPr>
+          <w:rFonts w:asciiTheme="majorHAnsi" w:hAnsiTheme="majorHAnsi" w:cstheme="majorHAnsi"/>
+          <w:lang w:val="fr-CA"/>
+        </w:rPr>
+        <w:t>s</w:t>
+      </w:r>
+      <w:r>
+        <w:rPr>
+          <w:rFonts w:asciiTheme="majorHAnsi" w:hAnsiTheme="majorHAnsi" w:cstheme="majorHAnsi"/>
+          <w:lang w:val="fr-CA"/>
+        </w:rPr>
+        <w:t xml:space="preserve"> aberrantes respectivement </w:t>
       </w:r>
       <w:r>
         <w:rPr>
@@ -3861,6 +3864,15 @@
         </w:rPr>
         <w:t xml:space="preserve"> Malgré cela, nous allons assumer qu’elles sont normales pour la suite du travail</w:t>
       </w:r>
+      <w:r>
+        <w:rPr>
+          <w:rFonts w:asciiTheme="majorHAnsi" w:hAnsiTheme="majorHAnsi" w:cstheme="majorHAnsi"/>
+          <w:sz w:val="24"/>
+          <w:szCs w:val="24"/>
+          <w:lang w:val="fr-CA"/>
+        </w:rPr>
+        <w:t>.</w:t>
+      </w:r>
     </w:p>
     <w:p>
       <w:pPr>
@@ -4008,7 +4020,21 @@
           <w:rFonts w:asciiTheme="majorHAnsi" w:hAnsiTheme="majorHAnsi" w:cstheme="majorHAnsi"/>
           <w:lang w:val="fr-CA"/>
         </w:rPr>
-        <w:t>us permet de valider</w:t>
+        <w:t>us permet de v</w:t>
+      </w:r>
+      <w:r>
+        <w:rPr>
+          <w:rFonts w:asciiTheme="majorHAnsi" w:hAnsiTheme="majorHAnsi" w:cstheme="majorHAnsi"/>
+          <w:lang w:val="fr-CA"/>
+        </w:rPr>
+        <w:t>érifi</w:t>
+      </w:r>
+      <w:r>
+        <w:rPr>
+          <w:rFonts w:asciiTheme="majorHAnsi" w:hAnsiTheme="majorHAnsi" w:cstheme="majorHAnsi"/>
+          <w:lang w:val="fr-CA"/>
+        </w:rPr>
+        <w:t>er</w:t>
       </w:r>
       <w:r>
         <w:rPr>
@@ -5018,7 +5044,7 @@
           <w:rFonts w:asciiTheme="majorHAnsi" w:hAnsiTheme="majorHAnsi" w:cstheme="majorHAnsi"/>
           <w:lang w:val="fr-CA"/>
         </w:rPr>
-        <w:t>[les valeurs qui dépassent la valeur de la limite supérieure (s)]</w:t>
+        <w:t>[les valeurs qui dépassent la valeur de la limite supérieur(s)]</w:t>
       </w:r>
       <w:r>
         <w:rPr>
@@ -5181,7 +5207,25 @@
           <w:szCs w:val="24"/>
           <w:lang w:val="fr-CA"/>
         </w:rPr>
-        <w:t xml:space="preserve">moyennes respective de </w:t>
+        <w:t xml:space="preserve">moyennes </w:t>
+      </w:r>
+      <w:r>
+        <w:rPr>
+          <w:rFonts w:asciiTheme="majorHAnsi" w:hAnsiTheme="majorHAnsi" w:cstheme="majorHAnsi"/>
+          <w:sz w:val="24"/>
+          <w:szCs w:val="24"/>
+          <w:lang w:val="fr-CA"/>
+        </w:rPr>
+        <w:t>respectives</w:t>
+      </w:r>
+      <w:r>
+        <w:rPr>
+          <w:rFonts w:asciiTheme="majorHAnsi" w:hAnsiTheme="majorHAnsi" w:cstheme="majorHAnsi"/>
+          <w:sz w:val="24"/>
+          <w:szCs w:val="24"/>
+          <w:lang w:val="fr-CA"/>
+        </w:rPr>
+        <w:t xml:space="preserve"> de </w:t>
       </w:r>
       <m:oMath>
         <m:sSub>
@@ -7762,7 +7806,7 @@
           <w:color w:val="auto"/>
           <w:lang w:val="fr-CA"/>
         </w:rPr>
-        <w:t xml:space="preserve">] </w:t>
+        <w:t xml:space="preserve"> </w:t>
       </w:r>
       <w:r>
         <w:rPr>
@@ -7864,7 +7908,7 @@
           <w:color w:val="auto"/>
           <w:lang w:val="fr-CA"/>
         </w:rPr>
-        <w:t>. On voit tout de suite que les données sont beaucoup trop dispersées pour être des fonctions linéaires</w:t>
+        <w:t xml:space="preserve"> On voit tout de suite que les données sont beaucoup trop dispersées pour être des fonctions linéaires</w:t>
       </w:r>
       <w:r>
         <w:rPr>
@@ -8310,8 +8354,8 @@
           <w:lang w:val="fr-CA"/>
         </w:rPr>
       </w:pPr>
-      <w:bookmarkStart w:id="1" w:name="_ANNEXE_2_:"/>
-      <w:bookmarkEnd w:id="1"/>
+      <w:bookmarkStart w:id="2" w:name="_ANNEXE_2_:"/>
+      <w:bookmarkEnd w:id="2"/>
     </w:p>
     <w:p>
       <w:pPr>
@@ -34735,8 +34779,6 @@
           <w:lang w:val="fr-CA"/>
         </w:rPr>
       </w:pPr>
-      <w:bookmarkStart w:id="2" w:name="_GoBack"/>
-      <w:bookmarkEnd w:id="2"/>
     </w:p>
     <w:p>
       <w:pPr>
@@ -43199,7 +43241,7 @@
 </file>
 
 <file path=customXml/itemProps1.xml><?xml version="1.0" encoding="utf-8"?>
-<ds:datastoreItem xmlns:ds="http://schemas.openxmlformats.org/officeDocument/2006/customXml" ds:itemID="{1CAD9913-E41C-48E9-BCD2-8AC5CC71A3DB}">
+<ds:datastoreItem xmlns:ds="http://schemas.openxmlformats.org/officeDocument/2006/customXml" ds:itemID="{463B72F9-2F51-454F-B2AE-EB2004098389}">
   <ds:schemaRefs>
     <ds:schemaRef ds:uri="http://schemas.openxmlformats.org/officeDocument/2006/bibliography"/>
   </ds:schemaRefs>

</xml_diff>